<commit_message>
added some small optimizations
</commit_message>
<xml_diff>
--- a/hw/hw3b/HomeworkAssignment3b.docx
+++ b/hw/hw3b/HomeworkAssignment3b.docx
@@ -15,41 +15,17 @@
         <w:rPr>
           <w:u w:val="single"/>
         </w:rPr>
-        <w:t>____</w:t>
+        <w:t>____Joshua Schmidt_______</w:t>
+      </w:r>
+      <w:r>
+        <w:rPr/>
+        <w:t xml:space="preserve">                                          Date: </w:t>
       </w:r>
       <w:r>
         <w:rPr>
           <w:u w:val="single"/>
         </w:rPr>
-        <w:t>Joshua Schmidt</w:t>
-      </w:r>
-      <w:r>
-        <w:rPr>
-          <w:u w:val="single"/>
-        </w:rPr>
-        <w:t>_______</w:t>
-      </w:r>
-      <w:r>
-        <w:rPr/>
-        <w:t xml:space="preserve">                                          Date: </w:t>
-      </w:r>
-      <w:r>
-        <w:rPr>
-          <w:u w:val="single"/>
-        </w:rPr>
-        <w:t>___</w:t>
-      </w:r>
-      <w:r>
-        <w:rPr>
-          <w:u w:val="single"/>
-        </w:rPr>
-        <w:t>10/12/19</w:t>
-      </w:r>
-      <w:r>
-        <w:rPr>
-          <w:u w:val="single"/>
-        </w:rPr>
-        <w:t>______</w:t>
+        <w:t>___10/12/19______</w:t>
       </w:r>
     </w:p>
     <w:p>
@@ -156,7 +132,7 @@
       <w:r>
         <w:rPr/>
         <w:drawing>
-          <wp:anchor behindDoc="0" distT="0" distB="0" distL="0" distR="0" simplePos="0" locked="0" layoutInCell="1" allowOverlap="1" relativeHeight="4">
+          <wp:anchor behindDoc="0" distT="0" distB="0" distL="0" distR="0" simplePos="0" locked="0" layoutInCell="1" allowOverlap="1" relativeHeight="2">
             <wp:simplePos x="0" y="0"/>
             <wp:positionH relativeFrom="column">
               <wp:posOffset>242570</wp:posOffset>
@@ -206,7 +182,7 @@
     <w:p>
       <w:pPr>
         <w:pStyle w:val="ListParagraph"/>
-        <w:ind w:hanging="0"/>
+        <w:ind w:left="720" w:hanging="0"/>
         <w:rPr/>
       </w:pPr>
       <w:r>
@@ -267,7 +243,7 @@
       <w:r>
         <w:rPr/>
         <w:drawing>
-          <wp:anchor behindDoc="0" distT="0" distB="0" distL="0" distR="0" simplePos="0" locked="0" layoutInCell="1" allowOverlap="1" relativeHeight="5">
+          <wp:anchor behindDoc="0" distT="0" distB="0" distL="0" distR="0" simplePos="0" locked="0" layoutInCell="1" allowOverlap="1" relativeHeight="3">
             <wp:simplePos x="0" y="0"/>
             <wp:positionH relativeFrom="column">
               <wp:posOffset>1709420</wp:posOffset>
@@ -293,7 +269,7 @@
                   </pic:nvPicPr>
                   <pic:blipFill>
                     <a:blip r:embed="rId4"/>
-                    <a:srcRect l="26681" t="13732" r="35818" b="19165"/>
+                    <a:srcRect l="26688" t="13732" r="35818" b="19165"/>
                     <a:stretch>
                       <a:fillRect/>
                     </a:stretch>
@@ -527,7 +503,7 @@
     <w:p>
       <w:pPr>
         <w:pStyle w:val="ListParagraph"/>
-        <w:ind w:hanging="0"/>
+        <w:ind w:left="720" w:hanging="0"/>
         <w:rPr/>
       </w:pPr>
       <w:r>
@@ -552,17 +528,17 @@
     <w:p>
       <w:pPr>
         <w:pStyle w:val="ListParagraph"/>
-        <w:ind w:hanging="0"/>
-        <w:rPr/>
-      </w:pPr>
-      <w:r>
-        <w:rPr/>
-      </w:r>
-    </w:p>
-    <w:p>
-      <w:pPr>
-        <w:pStyle w:val="ListParagraph"/>
-        <w:ind w:hanging="0"/>
+        <w:ind w:left="720" w:hanging="0"/>
+        <w:rPr/>
+      </w:pPr>
+      <w:r>
+        <w:rPr/>
+      </w:r>
+    </w:p>
+    <w:p>
+      <w:pPr>
+        <w:pStyle w:val="ListParagraph"/>
+        <w:ind w:left="720" w:hanging="0"/>
         <w:rPr/>
       </w:pPr>
       <w:r>
@@ -597,17 +573,17 @@
     <w:p>
       <w:pPr>
         <w:pStyle w:val="ListParagraph"/>
-        <w:ind w:hanging="0"/>
-        <w:rPr/>
-      </w:pPr>
-      <w:r>
-        <w:rPr/>
-      </w:r>
-    </w:p>
-    <w:p>
-      <w:pPr>
-        <w:pStyle w:val="ListParagraph"/>
-        <w:ind w:hanging="0"/>
+        <w:ind w:left="720" w:hanging="0"/>
+        <w:rPr/>
+      </w:pPr>
+      <w:r>
+        <w:rPr/>
+      </w:r>
+    </w:p>
+    <w:p>
+      <w:pPr>
+        <w:pStyle w:val="ListParagraph"/>
+        <w:ind w:left="720" w:hanging="0"/>
         <w:rPr/>
       </w:pPr>
       <w:r>
@@ -651,81 +627,11 @@
           </m:e>
         </m:d>
       </m:oMath>
-      <w:r>
-        <w:rPr/>
-        <w:t xml:space="preserve">= </w:t>
-      </w:r>
-      <w:r>
-        <w:rPr/>
-      </w:r>
-      <m:oMath xmlns:m="http://schemas.openxmlformats.org/officeDocument/2006/math">
-        <m:r>
-          <w:rPr>
-            <w:rFonts w:ascii="Cambria Math" w:hAnsi="Cambria Math"/>
-          </w:rPr>
-          <m:t xml:space="preserve">Θ</m:t>
-        </m:r>
-        <m:d>
-          <m:dPr>
-            <m:begChr m:val="("/>
-            <m:endChr m:val=")"/>
-          </m:dPr>
-          <m:e>
-            <m:sSup>
-              <m:e>
-                <m:r>
-                  <w:rPr>
-                    <w:rFonts w:ascii="Cambria Math" w:hAnsi="Cambria Math"/>
-                  </w:rPr>
-                  <m:t xml:space="preserve">10</m:t>
-                </m:r>
-              </m:e>
-              <m:sup>
-                <m:r>
-                  <w:rPr>
-                    <w:rFonts w:ascii="Cambria Math" w:hAnsi="Cambria Math"/>
-                  </w:rPr>
-                  <m:t xml:space="preserve">2</m:t>
-                </m:r>
-              </m:sup>
-            </m:sSup>
-          </m:e>
-        </m:d>
-      </m:oMath>
-      <w:r>
-        <w:rPr/>
-        <w:t xml:space="preserve">= </w:t>
-      </w:r>
-      <w:r>
-        <w:rPr/>
-      </w:r>
-      <m:oMath xmlns:m="http://schemas.openxmlformats.org/officeDocument/2006/math">
-        <m:r>
-          <w:rPr>
-            <w:rFonts w:ascii="Cambria Math" w:hAnsi="Cambria Math"/>
-          </w:rPr>
-          <m:t xml:space="preserve">Θ</m:t>
-        </m:r>
-        <m:d>
-          <m:dPr>
-            <m:begChr m:val="("/>
-            <m:endChr m:val=")"/>
-          </m:dPr>
-          <m:e>
-            <m:r>
-              <w:rPr>
-                <w:rFonts w:ascii="Cambria Math" w:hAnsi="Cambria Math"/>
-              </w:rPr>
-              <m:t xml:space="preserve">100</m:t>
-            </m:r>
-          </m:e>
-        </m:d>
-      </m:oMath>
-    </w:p>
-    <w:p>
-      <w:pPr>
-        <w:pStyle w:val="ListParagraph"/>
-        <w:ind w:hanging="0"/>
+    </w:p>
+    <w:p>
+      <w:pPr>
+        <w:pStyle w:val="ListParagraph"/>
+        <w:ind w:left="720" w:hanging="0"/>
         <w:rPr/>
       </w:pPr>
       <w:r>
@@ -746,17 +652,17 @@
     <w:p>
       <w:pPr>
         <w:pStyle w:val="ListParagraph"/>
-        <w:ind w:hanging="0"/>
-        <w:rPr/>
-      </w:pPr>
-      <w:r>
-        <w:rPr/>
-      </w:r>
-    </w:p>
-    <w:p>
-      <w:pPr>
-        <w:pStyle w:val="ListParagraph"/>
-        <w:ind w:hanging="0"/>
+        <w:ind w:left="720" w:hanging="0"/>
+        <w:rPr/>
+      </w:pPr>
+      <w:r>
+        <w:rPr/>
+      </w:r>
+    </w:p>
+    <w:p>
+      <w:pPr>
+        <w:pStyle w:val="ListParagraph"/>
+        <w:ind w:left="720" w:hanging="0"/>
         <w:rPr/>
       </w:pPr>
       <w:r>
@@ -800,76 +706,6 @@
           </m:e>
         </m:d>
       </m:oMath>
-      <w:r>
-        <w:rPr/>
-        <w:t xml:space="preserve">= </w:t>
-      </w:r>
-      <w:r>
-        <w:rPr/>
-      </w:r>
-      <m:oMath xmlns:m="http://schemas.openxmlformats.org/officeDocument/2006/math">
-        <m:r>
-          <w:rPr>
-            <w:rFonts w:ascii="Cambria Math" w:hAnsi="Cambria Math"/>
-          </w:rPr>
-          <m:t xml:space="preserve">Θ</m:t>
-        </m:r>
-        <m:d>
-          <m:dPr>
-            <m:begChr m:val="("/>
-            <m:endChr m:val=")"/>
-          </m:dPr>
-          <m:e>
-            <m:r>
-              <w:rPr>
-                <w:rFonts w:ascii="Cambria Math" w:hAnsi="Cambria Math"/>
-              </w:rPr>
-              <m:t xml:space="preserve">10</m:t>
-            </m:r>
-            <m:r>
-              <w:rPr>
-                <w:rFonts w:ascii="Cambria Math" w:hAnsi="Cambria Math"/>
-              </w:rPr>
-              <m:t xml:space="preserve">+</m:t>
-            </m:r>
-            <m:r>
-              <w:rPr>
-                <w:rFonts w:ascii="Cambria Math" w:hAnsi="Cambria Math"/>
-              </w:rPr>
-              <m:t xml:space="preserve">14</m:t>
-            </m:r>
-          </m:e>
-        </m:d>
-      </m:oMath>
-      <w:r>
-        <w:rPr/>
-        <w:t xml:space="preserve">= </w:t>
-      </w:r>
-      <w:r>
-        <w:rPr/>
-      </w:r>
-      <m:oMath xmlns:m="http://schemas.openxmlformats.org/officeDocument/2006/math">
-        <m:r>
-          <w:rPr>
-            <w:rFonts w:ascii="Cambria Math" w:hAnsi="Cambria Math"/>
-          </w:rPr>
-          <m:t xml:space="preserve">Θ</m:t>
-        </m:r>
-        <m:d>
-          <m:dPr>
-            <m:begChr m:val="("/>
-            <m:endChr m:val=")"/>
-          </m:dPr>
-          <m:e>
-            <m:r>
-              <w:rPr>
-                <w:rFonts w:ascii="Cambria Math" w:hAnsi="Cambria Math"/>
-              </w:rPr>
-              <m:t xml:space="preserve">24</m:t>
-            </m:r>
-          </m:e>
-        </m:d>
-      </m:oMath>
     </w:p>
     <w:p>
       <w:pPr>
@@ -919,20 +755,12 @@
     <w:p>
       <w:pPr>
         <w:pStyle w:val="ListParagraph"/>
-        <w:ind w:hanging="0"/>
-        <w:rPr/>
-      </w:pPr>
-      <w:r>
-        <w:rPr/>
-        <w:t xml:space="preserve">adjacency matrix </w:t>
-      </w:r>
-      <w:r>
-        <w:rPr/>
-        <w:t>d</w:t>
-      </w:r>
-      <w:r>
-        <w:rPr/>
-        <w:t xml:space="preserve">fs: runtime = </w:t>
+        <w:ind w:left="720" w:hanging="0"/>
+        <w:rPr/>
+      </w:pPr>
+      <w:r>
+        <w:rPr/>
+        <w:t xml:space="preserve">adjacency matrix dfs: runtime = </w:t>
       </w:r>
       <w:r>
         <w:rPr/>
@@ -971,76 +799,6 @@
           </m:e>
         </m:d>
       </m:oMath>
-      <w:r>
-        <w:rPr/>
-        <w:t xml:space="preserve">= </w:t>
-      </w:r>
-      <w:r>
-        <w:rPr/>
-      </w:r>
-      <m:oMath xmlns:m="http://schemas.openxmlformats.org/officeDocument/2006/math">
-        <m:r>
-          <w:rPr>
-            <w:rFonts w:ascii="Cambria Math" w:hAnsi="Cambria Math"/>
-          </w:rPr>
-          <m:t xml:space="preserve">Θ</m:t>
-        </m:r>
-        <m:d>
-          <m:dPr>
-            <m:begChr m:val="("/>
-            <m:endChr m:val=")"/>
-          </m:dPr>
-          <m:e>
-            <m:sSup>
-              <m:e>
-                <m:r>
-                  <w:rPr>
-                    <w:rFonts w:ascii="Cambria Math" w:hAnsi="Cambria Math"/>
-                  </w:rPr>
-                  <m:t xml:space="preserve">10</m:t>
-                </m:r>
-              </m:e>
-              <m:sup>
-                <m:r>
-                  <w:rPr>
-                    <w:rFonts w:ascii="Cambria Math" w:hAnsi="Cambria Math"/>
-                  </w:rPr>
-                  <m:t xml:space="preserve">2</m:t>
-                </m:r>
-              </m:sup>
-            </m:sSup>
-          </m:e>
-        </m:d>
-      </m:oMath>
-      <w:r>
-        <w:rPr/>
-        <w:t xml:space="preserve">= </w:t>
-      </w:r>
-      <w:r>
-        <w:rPr/>
-      </w:r>
-      <m:oMath xmlns:m="http://schemas.openxmlformats.org/officeDocument/2006/math">
-        <m:r>
-          <w:rPr>
-            <w:rFonts w:ascii="Cambria Math" w:hAnsi="Cambria Math"/>
-          </w:rPr>
-          <m:t xml:space="preserve">Θ</m:t>
-        </m:r>
-        <m:d>
-          <m:dPr>
-            <m:begChr m:val="("/>
-            <m:endChr m:val=")"/>
-          </m:dPr>
-          <m:e>
-            <m:r>
-              <w:rPr>
-                <w:rFonts w:ascii="Cambria Math" w:hAnsi="Cambria Math"/>
-              </w:rPr>
-              <m:t xml:space="preserve">100</m:t>
-            </m:r>
-          </m:e>
-        </m:d>
-      </m:oMath>
     </w:p>
     <w:p>
       <w:pPr>
@@ -1066,30 +824,22 @@
     <w:p>
       <w:pPr>
         <w:pStyle w:val="ListParagraph"/>
-        <w:ind w:hanging="0"/>
-        <w:rPr/>
-      </w:pPr>
-      <w:r>
-        <w:rPr/>
-      </w:r>
-    </w:p>
-    <w:p>
-      <w:pPr>
-        <w:pStyle w:val="ListParagraph"/>
-        <w:ind w:hanging="0"/>
-        <w:rPr/>
-      </w:pPr>
-      <w:r>
-        <w:rPr/>
-        <w:t xml:space="preserve">adjacency list </w:t>
-      </w:r>
-      <w:r>
-        <w:rPr/>
-        <w:t>dfs</w:t>
-      </w:r>
-      <w:r>
-        <w:rPr/>
-        <w:t xml:space="preserve">: runtime = </w:t>
+        <w:ind w:left="720" w:hanging="0"/>
+        <w:rPr/>
+      </w:pPr>
+      <w:r>
+        <w:rPr/>
+      </w:r>
+    </w:p>
+    <w:p>
+      <w:pPr>
+        <w:pStyle w:val="ListParagraph"/>
+        <w:ind w:left="720" w:hanging="0"/>
+        <w:rPr/>
+      </w:pPr>
+      <w:r>
+        <w:rPr/>
+        <w:t xml:space="preserve">adjacency list dfs: runtime = </w:t>
       </w:r>
       <w:r>
         <w:rPr/>
@@ -1128,81 +878,11 @@
           </m:e>
         </m:d>
       </m:oMath>
-      <w:r>
-        <w:rPr/>
-        <w:t xml:space="preserve">= </w:t>
-      </w:r>
-      <w:r>
-        <w:rPr/>
-      </w:r>
-      <m:oMath xmlns:m="http://schemas.openxmlformats.org/officeDocument/2006/math">
-        <m:r>
-          <w:rPr>
-            <w:rFonts w:ascii="Cambria Math" w:hAnsi="Cambria Math"/>
-          </w:rPr>
-          <m:t xml:space="preserve">Θ</m:t>
-        </m:r>
-        <m:d>
-          <m:dPr>
-            <m:begChr m:val="("/>
-            <m:endChr m:val=")"/>
-          </m:dPr>
-          <m:e>
-            <m:r>
-              <w:rPr>
-                <w:rFonts w:ascii="Cambria Math" w:hAnsi="Cambria Math"/>
-              </w:rPr>
-              <m:t xml:space="preserve">10</m:t>
-            </m:r>
-            <m:r>
-              <w:rPr>
-                <w:rFonts w:ascii="Cambria Math" w:hAnsi="Cambria Math"/>
-              </w:rPr>
-              <m:t xml:space="preserve">+</m:t>
-            </m:r>
-            <m:r>
-              <w:rPr>
-                <w:rFonts w:ascii="Cambria Math" w:hAnsi="Cambria Math"/>
-              </w:rPr>
-              <m:t xml:space="preserve">14</m:t>
-            </m:r>
-          </m:e>
-        </m:d>
-      </m:oMath>
-      <w:r>
-        <w:rPr/>
-        <w:t xml:space="preserve">= </w:t>
-      </w:r>
-      <w:r>
-        <w:rPr/>
-      </w:r>
-      <m:oMath xmlns:m="http://schemas.openxmlformats.org/officeDocument/2006/math">
-        <m:r>
-          <w:rPr>
-            <w:rFonts w:ascii="Cambria Math" w:hAnsi="Cambria Math"/>
-          </w:rPr>
-          <m:t xml:space="preserve">Θ</m:t>
-        </m:r>
-        <m:d>
-          <m:dPr>
-            <m:begChr m:val="("/>
-            <m:endChr m:val=")"/>
-          </m:dPr>
-          <m:e>
-            <m:r>
-              <w:rPr>
-                <w:rFonts w:ascii="Cambria Math" w:hAnsi="Cambria Math"/>
-              </w:rPr>
-              <m:t xml:space="preserve">24</m:t>
-            </m:r>
-          </m:e>
-        </m:d>
-      </m:oMath>
-    </w:p>
-    <w:p>
-      <w:pPr>
-        <w:pStyle w:val="ListParagraph"/>
-        <w:ind w:hanging="0"/>
+    </w:p>
+    <w:p>
+      <w:pPr>
+        <w:pStyle w:val="ListParagraph"/>
+        <w:ind w:left="720" w:hanging="0"/>
         <w:rPr/>
       </w:pPr>
       <w:r>
@@ -1227,17 +907,17 @@
     <w:p>
       <w:pPr>
         <w:pStyle w:val="ListParagraph"/>
-        <w:ind w:hanging="0"/>
-        <w:rPr/>
-      </w:pPr>
-      <w:r>
-        <w:rPr/>
-      </w:r>
-    </w:p>
-    <w:p>
-      <w:pPr>
-        <w:pStyle w:val="ListParagraph"/>
-        <w:ind w:hanging="0"/>
+        <w:ind w:left="720" w:hanging="0"/>
+        <w:rPr/>
+      </w:pPr>
+      <w:r>
+        <w:rPr/>
+      </w:r>
+    </w:p>
+    <w:p>
+      <w:pPr>
+        <w:pStyle w:val="ListParagraph"/>
+        <w:ind w:left="720" w:hanging="0"/>
         <w:rPr/>
       </w:pPr>
       <w:r>
@@ -1329,32 +1009,28 @@
     <w:p>
       <w:pPr>
         <w:pStyle w:val="ListParagraph"/>
+        <w:ind w:left="720" w:hanging="0"/>
+        <w:rPr/>
+      </w:pPr>
+      <w:r>
+        <w:rPr/>
+      </w:r>
+    </w:p>
+    <w:p>
+      <w:pPr>
+        <w:pStyle w:val="ListParagraph"/>
         <w:ind w:hanging="0"/>
         <w:rPr/>
       </w:pPr>
       <w:r>
         <w:rPr/>
-      </w:r>
-    </w:p>
-    <w:p>
-      <w:pPr>
-        <w:pStyle w:val="ListParagraph"/>
-        <w:ind w:hanging="0"/>
-        <w:rPr/>
-      </w:pPr>
-      <w:r>
-        <w:rPr/>
-        <w:t xml:space="preserve">With bfs, typically the way to find cycles is to traverse the graph and count the number of vertexes you have visited. If the number of vertexes visited is not equal to the number of vertexes in the graph at the end, then there is a cycle. With a dfs, you don’t have to wait until the end to find out if there is a cycle. You are keeping track of the </w:t>
-      </w:r>
-      <w:r>
-        <w:rPr/>
-        <w:t>vertexes visited as you do the traversal, so if there is a cycle you can leave the iteration in the function immediately. If there is no cycle, they will both take the same amount of time to determine that.</w:t>
-      </w:r>
-    </w:p>
-    <w:p>
-      <w:pPr>
-        <w:pStyle w:val="ListParagraph"/>
-        <w:ind w:hanging="0"/>
+        <w:t>With bfs, typically the way to find cycles is to traverse the graph and count the number of vertexes you have visited. If the number of vertexes visited is not equal to the number of vertexes in the graph at the end, then there is a cycle. With a dfs, you don’t have to wait until the end to find out if there is a cycle. You are keeping track of the vertexes visited as you do the traversal, so if there is a cycle you can leave the iteration in the function immediately. If there is no cycle, they will both take the same amount of time to determine that.</w:t>
+      </w:r>
+    </w:p>
+    <w:p>
+      <w:pPr>
+        <w:pStyle w:val="ListParagraph"/>
+        <w:ind w:left="720" w:hanging="0"/>
         <w:rPr/>
       </w:pPr>
       <w:r>
@@ -1495,37 +1171,29 @@
     <w:p>
       <w:pPr>
         <w:pStyle w:val="ListParagraph"/>
-        <w:ind w:hanging="0"/>
-        <w:rPr/>
-      </w:pPr>
-      <w:r>
-        <w:rPr/>
-      </w:r>
-    </w:p>
-    <w:p>
-      <w:pPr>
-        <w:pStyle w:val="ListParagraph"/>
-        <w:ind w:hanging="0"/>
-        <w:rPr/>
-      </w:pPr>
-      <w:r>
-        <w:rPr/>
-        <w:t xml:space="preserve">[1, </w:t>
-      </w:r>
-      <w:r>
-        <w:rPr/>
-        <w:t>4, 2, 5, 9, 7, 10, 3, 6, 8</w:t>
-      </w:r>
-      <w:r>
-        <w:rPr/>
-        <w:t>]</w:t>
+        <w:ind w:left="720" w:hanging="0"/>
+        <w:rPr/>
+      </w:pPr>
+      <w:r>
+        <w:rPr/>
+      </w:r>
+    </w:p>
+    <w:p>
+      <w:pPr>
+        <w:pStyle w:val="ListParagraph"/>
+        <w:ind w:left="720" w:hanging="0"/>
+        <w:rPr/>
+      </w:pPr>
+      <w:r>
+        <w:rPr/>
+        <w:t>[1, 4, 2, 5, 9, 7, 10, 3, 6, 8]</w:t>
       </w:r>
     </w:p>
     <w:p>
       <w:pPr>
         <w:pStyle w:val="ListParagraph"/>
         <w:spacing w:before="0" w:after="160"/>
-        <w:ind w:hanging="0"/>
+        <w:ind w:left="720" w:hanging="0"/>
         <w:contextualSpacing/>
         <w:rPr/>
       </w:pPr>
@@ -1764,7 +1432,6 @@
     <w:rPrDefault>
       <w:rPr>
         <w:rFonts w:ascii="Calibri" w:hAnsi="Calibri" w:eastAsia="Calibri" w:cs="" w:asciiTheme="minorHAnsi" w:cstheme="minorBidi" w:eastAsiaTheme="minorHAnsi" w:hAnsiTheme="minorHAnsi"/>
-        <w:sz w:val="22"/>
         <w:szCs w:val="22"/>
         <w:lang w:val="en-US" w:eastAsia="en-US" w:bidi="ar-SA"/>
       </w:rPr>

</xml_diff>

<commit_message>
fixed some of hw3b
</commit_message>
<xml_diff>
--- a/hw/hw3b/HomeworkAssignment3b.docx
+++ b/hw/hw3b/HomeworkAssignment3b.docx
@@ -19,7 +19,10 @@
       </w:r>
       <w:r>
         <w:rPr/>
-        <w:t xml:space="preserve">                                          Date: </w:t>
+        <w:t xml:space="preserve">                             </w:t>
+        <w:tab/>
+        <w:tab/>
+        <w:t xml:space="preserve">             Date: </w:t>
       </w:r>
       <w:r>
         <w:rPr>
@@ -38,7 +41,29 @@
         <w:t>Point values are assigned for each question.</w:t>
         <w:tab/>
         <w:tab/>
-        <w:t xml:space="preserve">            Points earned: ____ / 100</w:t>
+        <w:t xml:space="preserve">      </w:t>
+        <w:tab/>
+        <w:t xml:space="preserve">    </w:t>
+        <w:tab/>
+        <w:tab/>
+        <w:t xml:space="preserve">  Points earned: ____ / 100</w:t>
+      </w:r>
+    </w:p>
+    <w:p>
+      <w:pPr>
+        <w:pStyle w:val="Normal"/>
+        <w:rPr>
+          <w:i/>
+          <w:i/>
+          <w:iCs/>
+        </w:rPr>
+      </w:pPr>
+      <w:r>
+        <w:rPr>
+          <w:i/>
+          <w:iCs/>
+        </w:rPr>
+        <w:t>I pledge my honor that I have abided by the Stevens Honor System. - Joshua Schmidt</w:t>
       </w:r>
     </w:p>
     <w:p>
@@ -132,7 +157,7 @@
       <w:r>
         <w:rPr/>
         <w:drawing>
-          <wp:anchor behindDoc="0" distT="0" distB="0" distL="0" distR="0" simplePos="0" locked="0" layoutInCell="1" allowOverlap="1" relativeHeight="2">
+          <wp:anchor behindDoc="0" distT="0" distB="0" distL="0" distR="0" simplePos="0" locked="0" layoutInCell="1" allowOverlap="1" relativeHeight="8">
             <wp:simplePos x="0" y="0"/>
             <wp:positionH relativeFrom="column">
               <wp:posOffset>242570</wp:posOffset>
@@ -243,7 +268,7 @@
       <w:r>
         <w:rPr/>
         <w:drawing>
-          <wp:anchor behindDoc="0" distT="0" distB="0" distL="0" distR="0" simplePos="0" locked="0" layoutInCell="1" allowOverlap="1" relativeHeight="3">
+          <wp:anchor behindDoc="0" distT="0" distB="0" distL="0" distR="0" simplePos="0" locked="0" layoutInCell="1" allowOverlap="1" relativeHeight="9">
             <wp:simplePos x="0" y="0"/>
             <wp:positionH relativeFrom="column">
               <wp:posOffset>1709420</wp:posOffset>
@@ -482,7 +507,7 @@
           <w:ilvl w:val="0"/>
           <w:numId w:val="0"/>
         </w:numPr>
-        <w:ind w:left="720" w:hanging="0"/>
+        <w:ind w:hanging="0"/>
         <w:rPr/>
       </w:pPr>
       <w:r>
@@ -503,7 +528,7 @@
     <w:p>
       <w:pPr>
         <w:pStyle w:val="ListParagraph"/>
-        <w:ind w:left="720" w:hanging="0"/>
+        <w:ind w:hanging="0"/>
         <w:rPr/>
       </w:pPr>
       <w:r>
@@ -528,17 +553,17 @@
     <w:p>
       <w:pPr>
         <w:pStyle w:val="ListParagraph"/>
-        <w:ind w:left="720" w:hanging="0"/>
-        <w:rPr/>
-      </w:pPr>
-      <w:r>
-        <w:rPr/>
-      </w:r>
-    </w:p>
-    <w:p>
-      <w:pPr>
-        <w:pStyle w:val="ListParagraph"/>
-        <w:ind w:left="720" w:hanging="0"/>
+        <w:ind w:hanging="0"/>
+        <w:rPr/>
+      </w:pPr>
+      <w:r>
+        <w:rPr/>
+      </w:r>
+    </w:p>
+    <w:p>
+      <w:pPr>
+        <w:pStyle w:val="ListParagraph"/>
+        <w:ind w:hanging="0"/>
         <w:rPr/>
       </w:pPr>
       <w:r>
@@ -549,6 +574,7 @@
     <w:p>
       <w:pPr>
         <w:pStyle w:val="ListParagraph"/>
+        <w:ind w:hanging="0"/>
         <w:rPr/>
       </w:pPr>
       <w:r>
@@ -573,17 +599,17 @@
     <w:p>
       <w:pPr>
         <w:pStyle w:val="ListParagraph"/>
-        <w:ind w:left="720" w:hanging="0"/>
-        <w:rPr/>
-      </w:pPr>
-      <w:r>
-        <w:rPr/>
-      </w:r>
-    </w:p>
-    <w:p>
-      <w:pPr>
-        <w:pStyle w:val="ListParagraph"/>
-        <w:ind w:left="720" w:hanging="0"/>
+        <w:ind w:hanging="0"/>
+        <w:rPr/>
+      </w:pPr>
+      <w:r>
+        <w:rPr/>
+      </w:r>
+    </w:p>
+    <w:p>
+      <w:pPr>
+        <w:pStyle w:val="ListParagraph"/>
+        <w:ind w:hanging="0"/>
         <w:rPr/>
       </w:pPr>
       <w:r>
@@ -631,7 +657,7 @@
     <w:p>
       <w:pPr>
         <w:pStyle w:val="ListParagraph"/>
-        <w:ind w:left="720" w:hanging="0"/>
+        <w:ind w:hanging="0"/>
         <w:rPr/>
       </w:pPr>
       <w:r>
@@ -652,17 +678,17 @@
     <w:p>
       <w:pPr>
         <w:pStyle w:val="ListParagraph"/>
-        <w:ind w:left="720" w:hanging="0"/>
-        <w:rPr/>
-      </w:pPr>
-      <w:r>
-        <w:rPr/>
-      </w:r>
-    </w:p>
-    <w:p>
-      <w:pPr>
-        <w:pStyle w:val="ListParagraph"/>
-        <w:ind w:left="720" w:hanging="0"/>
+        <w:ind w:hanging="0"/>
+        <w:rPr/>
+      </w:pPr>
+      <w:r>
+        <w:rPr/>
+      </w:r>
+    </w:p>
+    <w:p>
+      <w:pPr>
+        <w:pStyle w:val="ListParagraph"/>
+        <w:ind w:hanging="0"/>
         <w:rPr/>
       </w:pPr>
       <w:r>
@@ -755,7 +781,7 @@
     <w:p>
       <w:pPr>
         <w:pStyle w:val="ListParagraph"/>
-        <w:ind w:left="720" w:hanging="0"/>
+        <w:ind w:hanging="0"/>
         <w:rPr/>
       </w:pPr>
       <w:r>
@@ -824,17 +850,17 @@
     <w:p>
       <w:pPr>
         <w:pStyle w:val="ListParagraph"/>
-        <w:ind w:left="720" w:hanging="0"/>
-        <w:rPr/>
-      </w:pPr>
-      <w:r>
-        <w:rPr/>
-      </w:r>
-    </w:p>
-    <w:p>
-      <w:pPr>
-        <w:pStyle w:val="ListParagraph"/>
-        <w:ind w:left="720" w:hanging="0"/>
+        <w:ind w:hanging="0"/>
+        <w:rPr/>
+      </w:pPr>
+      <w:r>
+        <w:rPr/>
+      </w:r>
+    </w:p>
+    <w:p>
+      <w:pPr>
+        <w:pStyle w:val="ListParagraph"/>
+        <w:ind w:hanging="0"/>
         <w:rPr/>
       </w:pPr>
       <w:r>
@@ -882,7 +908,7 @@
     <w:p>
       <w:pPr>
         <w:pStyle w:val="ListParagraph"/>
-        <w:ind w:left="720" w:hanging="0"/>
+        <w:ind w:hanging="0"/>
         <w:rPr/>
       </w:pPr>
       <w:r>
@@ -907,17 +933,17 @@
     <w:p>
       <w:pPr>
         <w:pStyle w:val="ListParagraph"/>
-        <w:ind w:left="720" w:hanging="0"/>
-        <w:rPr/>
-      </w:pPr>
-      <w:r>
-        <w:rPr/>
-      </w:r>
-    </w:p>
-    <w:p>
-      <w:pPr>
-        <w:pStyle w:val="ListParagraph"/>
-        <w:ind w:left="720" w:hanging="0"/>
+        <w:ind w:hanging="0"/>
+        <w:rPr/>
+      </w:pPr>
+      <w:r>
+        <w:rPr/>
+      </w:r>
+    </w:p>
+    <w:p>
+      <w:pPr>
+        <w:pStyle w:val="ListParagraph"/>
+        <w:ind w:hanging="0"/>
         <w:rPr/>
       </w:pPr>
       <w:r>
@@ -928,7 +954,7 @@
     <w:p>
       <w:pPr>
         <w:pStyle w:val="ListParagraph"/>
-        <w:ind w:left="360" w:hanging="0"/>
+        <w:ind w:hanging="0"/>
         <w:rPr/>
       </w:pPr>
       <w:r>
@@ -973,7 +999,23 @@
       </w:pPr>
       <w:r>
         <w:rPr/>
-        <w:t>You can start with a normal bfs algorithm. You compute the in-degree of each vertex in the graph, and add all the vertexes of in-degree of 0 to the queue. Additionally, initialize a count of the visited nodes to 0. Then while the queue is not empty, you can remove a vertex from the queue, increment the count of visited vertexes by 1, decrease the in-degree of neighboring vertexes by 1, and if the in-degree of a neighboring vertex becomes 0, add it to the queue. When the queue is empty, check if the number of visited nodes is equal to the number of nodes in the graph. If this is false, the graph has a cycle.</w:t>
+        <w:t xml:space="preserve">In a breadth-first search, you already keep track of the nodes that you have previously visited. When you visit a node, you add the node to an adjacency matrix or </w:t>
+      </w:r>
+      <w:r>
+        <w:rPr/>
+        <w:t>adjacency</w:t>
+      </w:r>
+      <w:r>
+        <w:rPr/>
+        <w:t xml:space="preserve"> list or similar data structure. If you visit a node t</w:t>
+      </w:r>
+      <w:r>
+        <w:rPr/>
+        <w:t>when doing breadth-first search t</w:t>
+      </w:r>
+      <w:r>
+        <w:rPr/>
+        <w:t>hat is already in that data structure of visited vertexes, then by definition the graph contains a cycle.</w:t>
       </w:r>
     </w:p>
     <w:p>
@@ -1005,120 +1047,42 @@
         <w:rPr/>
         <w:t>On undirected graphs, does either of the two traversals, DFS or BFS, always find a cycle faster than the other?  If yes, indicate which of them is better and explain why it is the case; if not, draw two graphs supporting your answer and explain the graphs. (10 points)</w:t>
       </w:r>
-    </w:p>
-    <w:p>
-      <w:pPr>
-        <w:pStyle w:val="ListParagraph"/>
-        <w:ind w:left="720" w:hanging="0"/>
-        <w:rPr/>
-      </w:pPr>
-      <w:r>
-        <w:rPr/>
-      </w:r>
-    </w:p>
-    <w:p>
-      <w:pPr>
-        <w:pStyle w:val="ListParagraph"/>
-        <w:ind w:hanging="0"/>
-        <w:rPr/>
-      </w:pPr>
-      <w:r>
-        <w:rPr/>
-        <w:t>With bfs, typically the way to find cycles is to traverse the graph and count the number of vertexes you have visited. If the number of vertexes visited is not equal to the number of vertexes in the graph at the end, then there is a cycle. With a dfs, you don’t have to wait until the end to find out if there is a cycle. You are keeping track of the vertexes visited as you do the traversal, so if there is a cycle you can leave the iteration in the function immediately. If there is no cycle, they will both take the same amount of time to determine that.</w:t>
-      </w:r>
-    </w:p>
-    <w:p>
-      <w:pPr>
-        <w:pStyle w:val="ListParagraph"/>
-        <w:ind w:left="720" w:hanging="0"/>
-        <w:rPr/>
-      </w:pPr>
-      <w:r>
-        <w:rPr/>
-      </w:r>
-    </w:p>
-    <w:p>
-      <w:pPr>
-        <w:pStyle w:val="ListParagraph"/>
-        <w:numPr>
-          <w:ilvl w:val="0"/>
-          <w:numId w:val="1"/>
-        </w:numPr>
-        <w:ind w:left="360" w:hanging="360"/>
-        <w:rPr/>
-      </w:pPr>
-      <w:r>
-        <w:rPr/>
-        <w:t xml:space="preserve">Explain why a topological sort is </w:t>
-      </w:r>
-      <w:bookmarkStart w:id="0" w:name="_GoBack"/>
-      <w:r>
-        <w:rPr/>
-        <w:t xml:space="preserve">not </w:t>
-      </w:r>
-      <w:bookmarkEnd w:id="0"/>
-      <w:r>
-        <w:rPr/>
-        <w:t>possible on the graph at the very top of this document. (5 points)</w:t>
-      </w:r>
-    </w:p>
-    <w:p>
-      <w:pPr>
-        <w:pStyle w:val="ListParagraph"/>
-        <w:numPr>
-          <w:ilvl w:val="0"/>
-          <w:numId w:val="0"/>
-        </w:numPr>
-        <w:ind w:left="720" w:hanging="0"/>
-        <w:rPr/>
-      </w:pPr>
-      <w:r>
-        <w:rPr/>
-      </w:r>
-    </w:p>
-    <w:p>
-      <w:pPr>
-        <w:pStyle w:val="Normal"/>
-        <w:rPr/>
-      </w:pPr>
-      <w:r>
-        <w:rPr/>
-        <w:t>Topological sort is not possible for graphs that contain cycles. Because the graph at the top of the document contains not just one but multiple cycles (2, 5, 4; 5, 9, 7; etc.), it is not possible to use topological sorting.</w:t>
-      </w:r>
-    </w:p>
-    <w:p>
-      <w:pPr>
-        <w:pStyle w:val="Normal"/>
-        <w:rPr/>
-      </w:pPr>
-      <w:r>
-        <w:rPr/>
-      </w:r>
-    </w:p>
-    <w:p>
-      <w:pPr>
-        <w:pStyle w:val="Normal"/>
-        <w:spacing w:before="0" w:after="0"/>
-        <w:rPr/>
-      </w:pPr>
-      <w:r>
-        <w:rPr/>
-        <w:t>Consider the following graph:</w:t>
-      </w:r>
-    </w:p>
-    <w:p>
-      <w:pPr>
-        <w:pStyle w:val="Normal"/>
-        <w:jc w:val="center"/>
+      <w:r>
+        <w:br w:type="page"/>
+      </w:r>
+    </w:p>
+    <w:p>
+      <w:pPr>
+        <w:pStyle w:val="ListParagraph"/>
+        <w:ind w:hanging="0"/>
+        <w:rPr/>
+      </w:pPr>
+      <w:r>
+        <w:rPr/>
+        <w:t>The two traversals can each be faster than the other depending on the graph given. For example:</w:t>
+      </w:r>
+    </w:p>
+    <w:p>
+      <w:pPr>
+        <w:pStyle w:val="ListParagraph"/>
+        <w:ind w:hanging="0"/>
         <w:rPr/>
       </w:pPr>
       <w:r>
         <w:rPr/>
         <w:drawing>
-          <wp:inline distT="0" distB="0" distL="0" distR="0">
-            <wp:extent cx="3902710" cy="1666875"/>
+          <wp:anchor behindDoc="0" distT="0" distB="0" distL="0" distR="0" simplePos="0" locked="0" layoutInCell="1" allowOverlap="1" relativeHeight="10">
+            <wp:simplePos x="0" y="0"/>
+            <wp:positionH relativeFrom="column">
+              <wp:posOffset>0</wp:posOffset>
+            </wp:positionH>
+            <wp:positionV relativeFrom="paragraph">
+              <wp:posOffset>171450</wp:posOffset>
+            </wp:positionV>
+            <wp:extent cx="6332220" cy="4429125"/>
             <wp:effectExtent l="0" t="0" r="0" b="0"/>
-            <wp:docPr id="4" name="Picture 3" descr=""/>
+            <wp:wrapSquare wrapText="largest"/>
+            <wp:docPr id="4" name="Image3" descr=""/>
             <wp:cNvGraphicFramePr>
               <a:graphicFrameLocks xmlns:a="http://schemas.openxmlformats.org/drawingml/2006/main" noChangeAspect="1"/>
             </wp:cNvGraphicFramePr>
@@ -1126,13 +1090,186 @@
               <a:graphicData uri="http://schemas.openxmlformats.org/drawingml/2006/picture">
                 <pic:pic xmlns:pic="http://schemas.openxmlformats.org/drawingml/2006/picture">
                   <pic:nvPicPr>
-                    <pic:cNvPr id="4" name="Picture 3" descr=""/>
+                    <pic:cNvPr id="4" name="Image3" descr=""/>
                     <pic:cNvPicPr>
                       <a:picLocks noChangeAspect="1" noChangeArrowheads="1"/>
                     </pic:cNvPicPr>
                   </pic:nvPicPr>
                   <pic:blipFill>
                     <a:blip r:embed="rId5"/>
+                    <a:srcRect l="0" t="3601" r="0" b="3128"/>
+                    <a:stretch>
+                      <a:fillRect/>
+                    </a:stretch>
+                  </pic:blipFill>
+                  <pic:spPr bwMode="auto">
+                    <a:xfrm>
+                      <a:off x="0" y="0"/>
+                      <a:ext cx="6332220" cy="4429125"/>
+                    </a:xfrm>
+                    <a:prstGeom prst="rect">
+                      <a:avLst/>
+                    </a:prstGeom>
+                  </pic:spPr>
+                </pic:pic>
+              </a:graphicData>
+            </a:graphic>
+          </wp:anchor>
+        </w:drawing>
+      </w:r>
+    </w:p>
+    <w:p>
+      <w:pPr>
+        <w:pStyle w:val="ListParagraph"/>
+        <w:ind w:hanging="0"/>
+        <w:rPr/>
+      </w:pPr>
+      <w:r>
+        <w:rPr/>
+      </w:r>
+    </w:p>
+    <w:p>
+      <w:pPr>
+        <w:pStyle w:val="ListParagraph"/>
+        <w:ind w:hanging="0"/>
+        <w:rPr/>
+      </w:pPr>
+      <w:r>
+        <w:rPr/>
+        <w:t>In the first graph, breadth-first search is faster because the cycle is close to the first node (node 1), but is connected to a high number node, so depth first search will go all the way down to node 6 before going back to 8. Depth-first search: (1, 2, 3, 4, 5, 6, 7, 1- cycle found). Breadth-first search: (1, 2, 7, 3, 4, 1 - cycle detected).</w:t>
+      </w:r>
+    </w:p>
+    <w:p>
+      <w:pPr>
+        <w:pStyle w:val="ListParagraph"/>
+        <w:ind w:hanging="0"/>
+        <w:rPr/>
+      </w:pPr>
+      <w:r>
+        <w:rPr/>
+      </w:r>
+    </w:p>
+    <w:p>
+      <w:pPr>
+        <w:pStyle w:val="ListParagraph"/>
+        <w:ind w:hanging="0"/>
+        <w:rPr/>
+      </w:pPr>
+      <w:r>
+        <w:rPr/>
+        <w:t>In the second graph, depth-first search is faster because there is a cycle far away from the starting node, and a long chain going away from the cycle chain. Therefore breadth-first search will go down both sides, while depth-first search will stay largely on the left side. Depth-first search: (1, 2, 6, 7, 6 - cycle found). Breadth-first search: (1, 2, 3, 6, 4, 7, 5, 6 - cycle found).</w:t>
+      </w:r>
+    </w:p>
+    <w:p>
+      <w:pPr>
+        <w:pStyle w:val="ListParagraph"/>
+        <w:ind w:hanging="0"/>
+        <w:rPr/>
+      </w:pPr>
+      <w:r>
+        <w:rPr/>
+      </w:r>
+    </w:p>
+    <w:p>
+      <w:pPr>
+        <w:pStyle w:val="ListParagraph"/>
+        <w:numPr>
+          <w:ilvl w:val="0"/>
+          <w:numId w:val="1"/>
+        </w:numPr>
+        <w:ind w:left="360" w:hanging="360"/>
+        <w:rPr/>
+      </w:pPr>
+      <w:r>
+        <w:rPr/>
+        <w:t xml:space="preserve">Explain why a topological sort is </w:t>
+      </w:r>
+      <w:bookmarkStart w:id="0" w:name="_GoBack"/>
+      <w:r>
+        <w:rPr/>
+        <w:t xml:space="preserve">not </w:t>
+      </w:r>
+      <w:bookmarkEnd w:id="0"/>
+      <w:r>
+        <w:rPr/>
+        <w:t>possible on the graph at the very top of this document. (5 points)</w:t>
+      </w:r>
+    </w:p>
+    <w:p>
+      <w:pPr>
+        <w:pStyle w:val="ListParagraph"/>
+        <w:numPr>
+          <w:ilvl w:val="0"/>
+          <w:numId w:val="0"/>
+        </w:numPr>
+        <w:ind w:hanging="0"/>
+        <w:rPr/>
+      </w:pPr>
+      <w:r>
+        <w:rPr/>
+      </w:r>
+    </w:p>
+    <w:p>
+      <w:pPr>
+        <w:pStyle w:val="Normal"/>
+        <w:rPr/>
+      </w:pPr>
+      <w:r>
+        <w:rPr/>
+        <w:t xml:space="preserve">Topological sort is not possible for graphs that contain cycles. Because the graph at the top of the document contains not just one but multiple cycles (2, 5, 4; 5, 9, 7; etc.), it is not possible to use topological sorting. </w:t>
+      </w:r>
+      <w:r>
+        <w:rPr/>
+        <w:t>This is because when you go through the cycle, you have to visit a previously-visited node in order to continue. You are not able to do this in topological sorting.</w:t>
+      </w:r>
+    </w:p>
+    <w:p>
+      <w:pPr>
+        <w:pStyle w:val="Normal"/>
+        <w:rPr/>
+      </w:pPr>
+      <w:r>
+        <w:rPr/>
+      </w:r>
+    </w:p>
+    <w:p>
+      <w:pPr>
+        <w:pStyle w:val="Normal"/>
+        <w:spacing w:before="0" w:after="0"/>
+        <w:rPr/>
+      </w:pPr>
+      <w:r>
+        <w:rPr/>
+        <w:t>Consider the following graph:</w:t>
+      </w:r>
+    </w:p>
+    <w:p>
+      <w:pPr>
+        <w:pStyle w:val="Normal"/>
+        <w:jc w:val="center"/>
+        <w:rPr/>
+      </w:pPr>
+      <w:r>
+        <w:rPr/>
+        <w:drawing>
+          <wp:inline distT="0" distB="0" distL="0" distR="0">
+            <wp:extent cx="3902710" cy="1666875"/>
+            <wp:effectExtent l="0" t="0" r="0" b="0"/>
+            <wp:docPr id="5" name="Picture 3" descr=""/>
+            <wp:cNvGraphicFramePr>
+              <a:graphicFrameLocks xmlns:a="http://schemas.openxmlformats.org/drawingml/2006/main" noChangeAspect="1"/>
+            </wp:cNvGraphicFramePr>
+            <a:graphic xmlns:a="http://schemas.openxmlformats.org/drawingml/2006/main">
+              <a:graphicData uri="http://schemas.openxmlformats.org/drawingml/2006/picture">
+                <pic:pic xmlns:pic="http://schemas.openxmlformats.org/drawingml/2006/picture">
+                  <pic:nvPicPr>
+                    <pic:cNvPr id="5" name="Picture 3" descr=""/>
+                    <pic:cNvPicPr>
+                      <a:picLocks noChangeAspect="1" noChangeArrowheads="1"/>
+                    </pic:cNvPicPr>
+                  </pic:nvPicPr>
+                  <pic:blipFill>
+                    <a:blip r:embed="rId6"/>
                     <a:stretch>
                       <a:fillRect/>
                     </a:stretch>
@@ -1171,45 +1308,34 @@
     <w:p>
       <w:pPr>
         <w:pStyle w:val="ListParagraph"/>
-        <w:ind w:left="720" w:hanging="0"/>
-        <w:rPr/>
-      </w:pPr>
-      <w:r>
-        <w:rPr/>
-      </w:r>
-    </w:p>
-    <w:p>
-      <w:pPr>
-        <w:pStyle w:val="ListParagraph"/>
-        <w:ind w:left="720" w:hanging="0"/>
-        <w:rPr/>
-      </w:pPr>
-      <w:r>
-        <w:rPr/>
-        <w:t>[1, 4, 2, 5, 9, 7, 10, 3, 6, 8]</w:t>
+        <w:ind w:hanging="0"/>
+        <w:rPr/>
+      </w:pPr>
+      <w:r>
+        <w:rPr/>
       </w:r>
     </w:p>
     <w:p>
       <w:pPr>
         <w:pStyle w:val="ListParagraph"/>
         <w:spacing w:before="0" w:after="160"/>
-        <w:ind w:left="720" w:hanging="0"/>
+        <w:ind w:hanging="0"/>
         <w:contextualSpacing/>
         <w:rPr/>
       </w:pPr>
       <w:r>
         <w:rPr/>
+        <w:t>[1, 4, 2, 5, 6, 8, 9, 7, 10, 3]</w:t>
       </w:r>
     </w:p>
     <w:sectPr>
-      <w:headerReference w:type="default" r:id="rId6"/>
+      <w:headerReference w:type="default" r:id="rId7"/>
       <w:type w:val="nextPage"/>
       <w:pgSz w:w="12240" w:h="15840"/>
-      <w:pgMar w:left="1440" w:right="1440" w:header="720" w:top="1440" w:footer="0" w:bottom="1440" w:gutter="0"/>
+      <w:pgMar w:left="1134" w:right="1134" w:header="1134" w:top="1693" w:footer="0" w:bottom="1134" w:gutter="0"/>
       <w:pgNumType w:fmt="decimal"/>
       <w:formProt w:val="false"/>
       <w:textDirection w:val="lrTb"/>
-      <w:docGrid w:type="default" w:linePitch="360" w:charSpace="4096"/>
     </w:sectPr>
   </w:body>
 </w:document>
@@ -1228,15 +1354,6 @@
       <w:t>CS 385, Homework 3: Graph Algorithms</w:t>
     </w:r>
   </w:p>
-  <w:p>
-    <w:pPr>
-      <w:pStyle w:val="Header"/>
-      <w:rPr/>
-    </w:pPr>
-    <w:r>
-      <w:rPr/>
-    </w:r>
-  </w:p>
 </w:hdr>
 </file>
 
@@ -1431,436 +1548,33 @@
   <w:docDefaults>
     <w:rPrDefault>
       <w:rPr>
-        <w:rFonts w:ascii="Calibri" w:hAnsi="Calibri" w:eastAsia="Calibri" w:cs="" w:asciiTheme="minorHAnsi" w:cstheme="minorBidi" w:eastAsiaTheme="minorHAnsi" w:hAnsiTheme="minorHAnsi"/>
-        <w:szCs w:val="22"/>
-        <w:lang w:val="en-US" w:eastAsia="en-US" w:bidi="ar-SA"/>
+        <w:rFonts w:ascii="Liberation Serif" w:hAnsi="Liberation Serif" w:eastAsia="Droid Sans Fallback" w:cs="Droid Sans Devanagari"/>
+        <w:kern w:val="2"/>
+        <w:sz w:val="24"/>
+        <w:szCs w:val="24"/>
+        <w:lang w:val="en-US" w:eastAsia="zh-CN" w:bidi="hi-IN"/>
       </w:rPr>
     </w:rPrDefault>
     <w:pPrDefault>
-      <w:pPr/>
+      <w:pPr>
+        <w:widowControl/>
+      </w:pPr>
     </w:pPrDefault>
   </w:docDefaults>
-  <w:latentStyles w:defLockedState="0" w:defUIPriority="99" w:defSemiHidden="0" w:defUnhideWhenUsed="0" w:defQFormat="0" w:count="375">
-    <w:lsdException w:name="Normal" w:uiPriority="0" w:qFormat="1"/>
-    <w:lsdException w:name="heading 1" w:uiPriority="9" w:qFormat="1"/>
-    <w:lsdException w:name="heading 2" w:uiPriority="9" w:semiHidden="1" w:unhideWhenUsed="1" w:qFormat="1"/>
-    <w:lsdException w:name="heading 3" w:uiPriority="9" w:semiHidden="1" w:unhideWhenUsed="1" w:qFormat="1"/>
-    <w:lsdException w:name="heading 4" w:uiPriority="9" w:semiHidden="1" w:unhideWhenUsed="1" w:qFormat="1"/>
-    <w:lsdException w:name="heading 5" w:uiPriority="9" w:semiHidden="1" w:unhideWhenUsed="1" w:qFormat="1"/>
-    <w:lsdException w:name="heading 6" w:uiPriority="9" w:semiHidden="1" w:unhideWhenUsed="1" w:qFormat="1"/>
-    <w:lsdException w:name="heading 7" w:uiPriority="9" w:semiHidden="1" w:unhideWhenUsed="1" w:qFormat="1"/>
-    <w:lsdException w:name="heading 8" w:uiPriority="9" w:semiHidden="1" w:unhideWhenUsed="1" w:qFormat="1"/>
-    <w:lsdException w:name="heading 9" w:uiPriority="9" w:semiHidden="1" w:unhideWhenUsed="1" w:qFormat="1"/>
-    <w:lsdException w:name="index 1" w:semiHidden="1" w:unhideWhenUsed="1"/>
-    <w:lsdException w:name="index 2" w:semiHidden="1" w:unhideWhenUsed="1"/>
-    <w:lsdException w:name="index 3" w:semiHidden="1" w:unhideWhenUsed="1"/>
-    <w:lsdException w:name="index 4" w:semiHidden="1" w:unhideWhenUsed="1"/>
-    <w:lsdException w:name="index 5" w:semiHidden="1" w:unhideWhenUsed="1"/>
-    <w:lsdException w:name="index 6" w:semiHidden="1" w:unhideWhenUsed="1"/>
-    <w:lsdException w:name="index 7" w:semiHidden="1" w:unhideWhenUsed="1"/>
-    <w:lsdException w:name="index 8" w:semiHidden="1" w:unhideWhenUsed="1"/>
-    <w:lsdException w:name="index 9" w:semiHidden="1" w:unhideWhenUsed="1"/>
-    <w:lsdException w:name="toc 1" w:uiPriority="39" w:semiHidden="1" w:unhideWhenUsed="1"/>
-    <w:lsdException w:name="toc 2" w:uiPriority="39" w:semiHidden="1" w:unhideWhenUsed="1"/>
-    <w:lsdException w:name="toc 3" w:uiPriority="39" w:semiHidden="1" w:unhideWhenUsed="1"/>
-    <w:lsdException w:name="toc 4" w:uiPriority="39" w:semiHidden="1" w:unhideWhenUsed="1"/>
-    <w:lsdException w:name="toc 5" w:uiPriority="39" w:semiHidden="1" w:unhideWhenUsed="1"/>
-    <w:lsdException w:name="toc 6" w:uiPriority="39" w:semiHidden="1" w:unhideWhenUsed="1"/>
-    <w:lsdException w:name="toc 7" w:uiPriority="39" w:semiHidden="1" w:unhideWhenUsed="1"/>
-    <w:lsdException w:name="toc 8" w:uiPriority="39" w:semiHidden="1" w:unhideWhenUsed="1"/>
-    <w:lsdException w:name="toc 9" w:uiPriority="39" w:semiHidden="1" w:unhideWhenUsed="1"/>
-    <w:lsdException w:name="Normal Indent" w:semiHidden="1" w:unhideWhenUsed="1"/>
-    <w:lsdException w:name="footnote text" w:semiHidden="1" w:unhideWhenUsed="1"/>
-    <w:lsdException w:name="annotation text" w:semiHidden="1" w:unhideWhenUsed="1"/>
-    <w:lsdException w:name="header" w:semiHidden="1" w:unhideWhenUsed="1"/>
-    <w:lsdException w:name="footer" w:semiHidden="1" w:unhideWhenUsed="1"/>
-    <w:lsdException w:name="index heading" w:semiHidden="1" w:unhideWhenUsed="1"/>
-    <w:lsdException w:name="caption" w:uiPriority="35" w:semiHidden="1" w:unhideWhenUsed="1" w:qFormat="1"/>
-    <w:lsdException w:name="table of figures" w:semiHidden="1" w:unhideWhenUsed="1"/>
-    <w:lsdException w:name="envelope address" w:semiHidden="1" w:unhideWhenUsed="1"/>
-    <w:lsdException w:name="envelope return" w:semiHidden="1" w:unhideWhenUsed="1"/>
-    <w:lsdException w:name="footnote reference" w:semiHidden="1" w:unhideWhenUsed="1"/>
-    <w:lsdException w:name="annotation reference" w:semiHidden="1" w:unhideWhenUsed="1"/>
-    <w:lsdException w:name="line number" w:semiHidden="1" w:unhideWhenUsed="1"/>
-    <w:lsdException w:name="page number" w:semiHidden="1" w:unhideWhenUsed="1"/>
-    <w:lsdException w:name="endnote reference" w:semiHidden="1" w:unhideWhenUsed="1"/>
-    <w:lsdException w:name="endnote text" w:semiHidden="1" w:unhideWhenUsed="1"/>
-    <w:lsdException w:name="table of authorities" w:semiHidden="1" w:unhideWhenUsed="1"/>
-    <w:lsdException w:name="macro" w:semiHidden="1" w:unhideWhenUsed="1"/>
-    <w:lsdException w:name="toa heading" w:semiHidden="1" w:unhideWhenUsed="1"/>
-    <w:lsdException w:name="List" w:semiHidden="1" w:unhideWhenUsed="1"/>
-    <w:lsdException w:name="List Bullet" w:semiHidden="1" w:unhideWhenUsed="1"/>
-    <w:lsdException w:name="List Number" w:semiHidden="1" w:unhideWhenUsed="1"/>
-    <w:lsdException w:name="List 2" w:semiHidden="1" w:unhideWhenUsed="1"/>
-    <w:lsdException w:name="List 3" w:semiHidden="1" w:unhideWhenUsed="1"/>
-    <w:lsdException w:name="List 4" w:semiHidden="1" w:unhideWhenUsed="1"/>
-    <w:lsdException w:name="List 5" w:semiHidden="1" w:unhideWhenUsed="1"/>
-    <w:lsdException w:name="List Bullet 2" w:semiHidden="1" w:unhideWhenUsed="1"/>
-    <w:lsdException w:name="List Bullet 3" w:semiHidden="1" w:unhideWhenUsed="1"/>
-    <w:lsdException w:name="List Bullet 4" w:semiHidden="1" w:unhideWhenUsed="1"/>
-    <w:lsdException w:name="List Bullet 5" w:semiHidden="1" w:unhideWhenUsed="1"/>
-    <w:lsdException w:name="List Number 2" w:semiHidden="1" w:unhideWhenUsed="1"/>
-    <w:lsdException w:name="List Number 3" w:semiHidden="1" w:unhideWhenUsed="1"/>
-    <w:lsdException w:name="List Number 4" w:semiHidden="1" w:unhideWhenUsed="1"/>
-    <w:lsdException w:name="List Number 5" w:semiHidden="1" w:unhideWhenUsed="1"/>
-    <w:lsdException w:name="Title" w:uiPriority="10" w:qFormat="1"/>
-    <w:lsdException w:name="Closing" w:semiHidden="1" w:unhideWhenUsed="1"/>
-    <w:lsdException w:name="Signature" w:semiHidden="1" w:unhideWhenUsed="1"/>
-    <w:lsdException w:name="Default Paragraph Font" w:uiPriority="1" w:semiHidden="1" w:unhideWhenUsed="1"/>
-    <w:lsdException w:name="Body Text" w:semiHidden="1" w:unhideWhenUsed="1"/>
-    <w:lsdException w:name="Body Text Indent" w:semiHidden="1" w:unhideWhenUsed="1"/>
-    <w:lsdException w:name="List Continue" w:semiHidden="1" w:unhideWhenUsed="1"/>
-    <w:lsdException w:name="List Continue 2" w:semiHidden="1" w:unhideWhenUsed="1"/>
-    <w:lsdException w:name="List Continue 3" w:semiHidden="1" w:unhideWhenUsed="1"/>
-    <w:lsdException w:name="List Continue 4" w:semiHidden="1" w:unhideWhenUsed="1"/>
-    <w:lsdException w:name="List Continue 5" w:semiHidden="1" w:unhideWhenUsed="1"/>
-    <w:lsdException w:name="Message Header" w:semiHidden="1" w:unhideWhenUsed="1"/>
-    <w:lsdException w:name="Subtitle" w:uiPriority="11" w:qFormat="1"/>
-    <w:lsdException w:name="Salutation" w:semiHidden="1" w:unhideWhenUsed="1"/>
-    <w:lsdException w:name="Date" w:semiHidden="1" w:unhideWhenUsed="1"/>
-    <w:lsdException w:name="Body Text First Indent" w:semiHidden="1" w:unhideWhenUsed="1"/>
-    <w:lsdException w:name="Body Text First Indent 2" w:semiHidden="1" w:unhideWhenUsed="1"/>
-    <w:lsdException w:name="Note Heading" w:semiHidden="1" w:unhideWhenUsed="1"/>
-    <w:lsdException w:name="Body Text 2" w:semiHidden="1" w:unhideWhenUsed="1"/>
-    <w:lsdException w:name="Body Text 3" w:semiHidden="1" w:unhideWhenUsed="1"/>
-    <w:lsdException w:name="Body Text Indent 2" w:semiHidden="1" w:unhideWhenUsed="1"/>
-    <w:lsdException w:name="Body Text Indent 3" w:semiHidden="1" w:unhideWhenUsed="1"/>
-    <w:lsdException w:name="Block Text" w:semiHidden="1" w:unhideWhenUsed="1"/>
-    <w:lsdException w:name="Hyperlink" w:semiHidden="1" w:unhideWhenUsed="1"/>
-    <w:lsdException w:name="FollowedHyperlink" w:semiHidden="1" w:unhideWhenUsed="1"/>
-    <w:lsdException w:name="Strong" w:uiPriority="22" w:qFormat="1"/>
-    <w:lsdException w:name="Emphasis" w:uiPriority="20" w:qFormat="1"/>
-    <w:lsdException w:name="Document Map" w:semiHidden="1" w:unhideWhenUsed="1"/>
-    <w:lsdException w:name="Plain Text" w:semiHidden="1" w:unhideWhenUsed="1"/>
-    <w:lsdException w:name="E-mail Signature" w:semiHidden="1" w:unhideWhenUsed="1"/>
-    <w:lsdException w:name="HTML Top of Form" w:semiHidden="1" w:unhideWhenUsed="1"/>
-    <w:lsdException w:name="HTML Bottom of Form" w:semiHidden="1" w:unhideWhenUsed="1"/>
-    <w:lsdException w:name="Normal (Web)" w:semiHidden="1" w:unhideWhenUsed="1"/>
-    <w:lsdException w:name="HTML Acronym" w:semiHidden="1" w:unhideWhenUsed="1"/>
-    <w:lsdException w:name="HTML Address" w:semiHidden="1" w:unhideWhenUsed="1"/>
-    <w:lsdException w:name="HTML Cite" w:semiHidden="1" w:unhideWhenUsed="1"/>
-    <w:lsdException w:name="HTML Code" w:semiHidden="1" w:unhideWhenUsed="1"/>
-    <w:lsdException w:name="HTML Definition" w:semiHidden="1" w:unhideWhenUsed="1"/>
-    <w:lsdException w:name="HTML Keyboard" w:semiHidden="1" w:unhideWhenUsed="1"/>
-    <w:lsdException w:name="HTML Preformatted" w:semiHidden="1" w:unhideWhenUsed="1"/>
-    <w:lsdException w:name="HTML Sample" w:semiHidden="1" w:unhideWhenUsed="1"/>
-    <w:lsdException w:name="HTML Typewriter" w:semiHidden="1" w:unhideWhenUsed="1"/>
-    <w:lsdException w:name="HTML Variable" w:semiHidden="1" w:unhideWhenUsed="1"/>
-    <w:lsdException w:name="Normal Table" w:semiHidden="1" w:unhideWhenUsed="1"/>
-    <w:lsdException w:name="annotation subject" w:semiHidden="1" w:unhideWhenUsed="1"/>
-    <w:lsdException w:name="No List" w:semiHidden="1" w:unhideWhenUsed="1"/>
-    <w:lsdException w:name="Outline List 1" w:semiHidden="1" w:unhideWhenUsed="1"/>
-    <w:lsdException w:name="Outline List 2" w:semiHidden="1" w:unhideWhenUsed="1"/>
-    <w:lsdException w:name="Outline List 3" w:semiHidden="1" w:unhideWhenUsed="1"/>
-    <w:lsdException w:name="Table Simple 1" w:semiHidden="1" w:unhideWhenUsed="1"/>
-    <w:lsdException w:name="Table Simple 2" w:semiHidden="1" w:unhideWhenUsed="1"/>
-    <w:lsdException w:name="Table Simple 3" w:semiHidden="1" w:unhideWhenUsed="1"/>
-    <w:lsdException w:name="Table Classic 1" w:semiHidden="1" w:unhideWhenUsed="1"/>
-    <w:lsdException w:name="Table Classic 2" w:semiHidden="1" w:unhideWhenUsed="1"/>
-    <w:lsdException w:name="Table Classic 3" w:semiHidden="1" w:unhideWhenUsed="1"/>
-    <w:lsdException w:name="Table Classic 4" w:semiHidden="1" w:unhideWhenUsed="1"/>
-    <w:lsdException w:name="Table Colorful 1" w:semiHidden="1" w:unhideWhenUsed="1"/>
-    <w:lsdException w:name="Table Colorful 2" w:semiHidden="1" w:unhideWhenUsed="1"/>
-    <w:lsdException w:name="Table Colorful 3" w:semiHidden="1" w:unhideWhenUsed="1"/>
-    <w:lsdException w:name="Table Columns 1" w:semiHidden="1" w:unhideWhenUsed="1"/>
-    <w:lsdException w:name="Table Columns 2" w:semiHidden="1" w:unhideWhenUsed="1"/>
-    <w:lsdException w:name="Table Columns 3" w:semiHidden="1" w:unhideWhenUsed="1"/>
-    <w:lsdException w:name="Table Columns 4" w:semiHidden="1" w:unhideWhenUsed="1"/>
-    <w:lsdException w:name="Table Columns 5" w:semiHidden="1" w:unhideWhenUsed="1"/>
-    <w:lsdException w:name="Table Grid 1" w:semiHidden="1" w:unhideWhenUsed="1"/>
-    <w:lsdException w:name="Table Grid 2" w:semiHidden="1" w:unhideWhenUsed="1"/>
-    <w:lsdException w:name="Table Grid 3" w:semiHidden="1" w:unhideWhenUsed="1"/>
-    <w:lsdException w:name="Table Grid 4" w:semiHidden="1" w:unhideWhenUsed="1"/>
-    <w:lsdException w:name="Table Grid 5" w:semiHidden="1" w:unhideWhenUsed="1"/>
-    <w:lsdException w:name="Table Grid 6" w:semiHidden="1" w:unhideWhenUsed="1"/>
-    <w:lsdException w:name="Table Grid 7" w:semiHidden="1" w:unhideWhenUsed="1"/>
-    <w:lsdException w:name="Table Grid 8" w:semiHidden="1" w:unhideWhenUsed="1"/>
-    <w:lsdException w:name="Table List 1" w:semiHidden="1" w:unhideWhenUsed="1"/>
-    <w:lsdException w:name="Table List 2" w:semiHidden="1" w:unhideWhenUsed="1"/>
-    <w:lsdException w:name="Table List 3" w:semiHidden="1" w:unhideWhenUsed="1"/>
-    <w:lsdException w:name="Table List 4" w:semiHidden="1" w:unhideWhenUsed="1"/>
-    <w:lsdException w:name="Table List 5" w:semiHidden="1" w:unhideWhenUsed="1"/>
-    <w:lsdException w:name="Table List 6" w:semiHidden="1" w:unhideWhenUsed="1"/>
-    <w:lsdException w:name="Table List 7" w:semiHidden="1" w:unhideWhenUsed="1"/>
-    <w:lsdException w:name="Table List 8" w:semiHidden="1" w:unhideWhenUsed="1"/>
-    <w:lsdException w:name="Table 3D effects 1" w:semiHidden="1" w:unhideWhenUsed="1"/>
-    <w:lsdException w:name="Table 3D effects 2" w:semiHidden="1" w:unhideWhenUsed="1"/>
-    <w:lsdException w:name="Table 3D effects 3" w:semiHidden="1" w:unhideWhenUsed="1"/>
-    <w:lsdException w:name="Table Contemporary" w:semiHidden="1" w:unhideWhenUsed="1"/>
-    <w:lsdException w:name="Table Elegant" w:semiHidden="1" w:unhideWhenUsed="1"/>
-    <w:lsdException w:name="Table Professional" w:semiHidden="1" w:unhideWhenUsed="1"/>
-    <w:lsdException w:name="Table Subtle 1" w:semiHidden="1" w:unhideWhenUsed="1"/>
-    <w:lsdException w:name="Table Subtle 2" w:semiHidden="1" w:unhideWhenUsed="1"/>
-    <w:lsdException w:name="Table Web 1" w:semiHidden="1" w:unhideWhenUsed="1"/>
-    <w:lsdException w:name="Table Web 2" w:semiHidden="1" w:unhideWhenUsed="1"/>
-    <w:lsdException w:name="Table Web 3" w:semiHidden="1" w:unhideWhenUsed="1"/>
-    <w:lsdException w:name="Balloon Text" w:semiHidden="1" w:unhideWhenUsed="1"/>
-    <w:lsdException w:name="Table Grid" w:uiPriority="59"/>
-    <w:lsdException w:name="Table Theme" w:semiHidden="1" w:unhideWhenUsed="1"/>
-    <w:lsdException w:name="Placeholder Text" w:semiHidden="1"/>
-    <w:lsdException w:name="No Spacing" w:uiPriority="1" w:qFormat="1"/>
-    <w:lsdException w:name="Light Shading" w:uiPriority="60"/>
-    <w:lsdException w:name="Light List" w:uiPriority="61"/>
-    <w:lsdException w:name="Light Grid" w:uiPriority="62"/>
-    <w:lsdException w:name="Medium Shading 1" w:uiPriority="63"/>
-    <w:lsdException w:name="Medium Shading 2" w:uiPriority="64"/>
-    <w:lsdException w:name="Medium List 1" w:uiPriority="65"/>
-    <w:lsdException w:name="Medium List 2" w:uiPriority="66"/>
-    <w:lsdException w:name="Medium Grid 1" w:uiPriority="67"/>
-    <w:lsdException w:name="Medium Grid 2" w:uiPriority="68"/>
-    <w:lsdException w:name="Medium Grid 3" w:uiPriority="69"/>
-    <w:lsdException w:name="Dark List" w:uiPriority="70"/>
-    <w:lsdException w:name="Colorful Shading" w:uiPriority="71"/>
-    <w:lsdException w:name="Colorful List" w:uiPriority="72"/>
-    <w:lsdException w:name="Colorful Grid" w:uiPriority="73"/>
-    <w:lsdException w:name="Light Shading Accent 1" w:uiPriority="60"/>
-    <w:lsdException w:name="Light List Accent 1" w:uiPriority="61"/>
-    <w:lsdException w:name="Light Grid Accent 1" w:uiPriority="62"/>
-    <w:lsdException w:name="Medium Shading 1 Accent 1" w:uiPriority="63"/>
-    <w:lsdException w:name="Medium Shading 2 Accent 1" w:uiPriority="64"/>
-    <w:lsdException w:name="Medium List 1 Accent 1" w:uiPriority="65"/>
-    <w:lsdException w:name="Revision" w:semiHidden="1"/>
-    <w:lsdException w:name="List Paragraph" w:uiPriority="34" w:qFormat="1"/>
-    <w:lsdException w:name="Quote" w:uiPriority="29" w:qFormat="1"/>
-    <w:lsdException w:name="Intense Quote" w:uiPriority="30" w:qFormat="1"/>
-    <w:lsdException w:name="Medium List 2 Accent 1" w:uiPriority="66"/>
-    <w:lsdException w:name="Medium Grid 1 Accent 1" w:uiPriority="67"/>
-    <w:lsdException w:name="Medium Grid 2 Accent 1" w:uiPriority="68"/>
-    <w:lsdException w:name="Medium Grid 3 Accent 1" w:uiPriority="69"/>
-    <w:lsdException w:name="Dark List Accent 1" w:uiPriority="70"/>
-    <w:lsdException w:name="Colorful Shading Accent 1" w:uiPriority="71"/>
-    <w:lsdException w:name="Colorful List Accent 1" w:uiPriority="72"/>
-    <w:lsdException w:name="Colorful Grid Accent 1" w:uiPriority="73"/>
-    <w:lsdException w:name="Light Shading Accent 2" w:uiPriority="60"/>
-    <w:lsdException w:name="Light List Accent 2" w:uiPriority="61"/>
-    <w:lsdException w:name="Light Grid Accent 2" w:uiPriority="62"/>
-    <w:lsdException w:name="Medium Shading 1 Accent 2" w:uiPriority="63"/>
-    <w:lsdException w:name="Medium Shading 2 Accent 2" w:uiPriority="64"/>
-    <w:lsdException w:name="Medium List 1 Accent 2" w:uiPriority="65"/>
-    <w:lsdException w:name="Medium List 2 Accent 2" w:uiPriority="66"/>
-    <w:lsdException w:name="Medium Grid 1 Accent 2" w:uiPriority="67"/>
-    <w:lsdException w:name="Medium Grid 2 Accent 2" w:uiPriority="68"/>
-    <w:lsdException w:name="Medium Grid 3 Accent 2" w:uiPriority="69"/>
-    <w:lsdException w:name="Dark List Accent 2" w:uiPriority="70"/>
-    <w:lsdException w:name="Colorful Shading Accent 2" w:uiPriority="71"/>
-    <w:lsdException w:name="Colorful List Accent 2" w:uiPriority="72"/>
-    <w:lsdException w:name="Colorful Grid Accent 2" w:uiPriority="73"/>
-    <w:lsdException w:name="Light Shading Accent 3" w:uiPriority="60"/>
-    <w:lsdException w:name="Light List Accent 3" w:uiPriority="61"/>
-    <w:lsdException w:name="Light Grid Accent 3" w:uiPriority="62"/>
-    <w:lsdException w:name="Medium Shading 1 Accent 3" w:uiPriority="63"/>
-    <w:lsdException w:name="Medium Shading 2 Accent 3" w:uiPriority="64"/>
-    <w:lsdException w:name="Medium List 1 Accent 3" w:uiPriority="65"/>
-    <w:lsdException w:name="Medium List 2 Accent 3" w:uiPriority="66"/>
-    <w:lsdException w:name="Medium Grid 1 Accent 3" w:uiPriority="67"/>
-    <w:lsdException w:name="Medium Grid 2 Accent 3" w:uiPriority="68"/>
-    <w:lsdException w:name="Medium Grid 3 Accent 3" w:uiPriority="69"/>
-    <w:lsdException w:name="Dark List Accent 3" w:uiPriority="70"/>
-    <w:lsdException w:name="Colorful Shading Accent 3" w:uiPriority="71"/>
-    <w:lsdException w:name="Colorful List Accent 3" w:uiPriority="72"/>
-    <w:lsdException w:name="Colorful Grid Accent 3" w:uiPriority="73"/>
-    <w:lsdException w:name="Light Shading Accent 4" w:uiPriority="60"/>
-    <w:lsdException w:name="Light List Accent 4" w:uiPriority="61"/>
-    <w:lsdException w:name="Light Grid Accent 4" w:uiPriority="62"/>
-    <w:lsdException w:name="Medium Shading 1 Accent 4" w:uiPriority="63"/>
-    <w:lsdException w:name="Medium Shading 2 Accent 4" w:uiPriority="64"/>
-    <w:lsdException w:name="Medium List 1 Accent 4" w:uiPriority="65"/>
-    <w:lsdException w:name="Medium List 2 Accent 4" w:uiPriority="66"/>
-    <w:lsdException w:name="Medium Grid 1 Accent 4" w:uiPriority="67"/>
-    <w:lsdException w:name="Medium Grid 2 Accent 4" w:uiPriority="68"/>
-    <w:lsdException w:name="Medium Grid 3 Accent 4" w:uiPriority="69"/>
-    <w:lsdException w:name="Dark List Accent 4" w:uiPriority="70"/>
-    <w:lsdException w:name="Colorful Shading Accent 4" w:uiPriority="71"/>
-    <w:lsdException w:name="Colorful List Accent 4" w:uiPriority="72"/>
-    <w:lsdException w:name="Colorful Grid Accent 4" w:uiPriority="73"/>
-    <w:lsdException w:name="Light Shading Accent 5" w:uiPriority="60"/>
-    <w:lsdException w:name="Light List Accent 5" w:uiPriority="61"/>
-    <w:lsdException w:name="Light Grid Accent 5" w:uiPriority="62"/>
-    <w:lsdException w:name="Medium Shading 1 Accent 5" w:uiPriority="63"/>
-    <w:lsdException w:name="Medium Shading 2 Accent 5" w:uiPriority="64"/>
-    <w:lsdException w:name="Medium List 1 Accent 5" w:uiPriority="65"/>
-    <w:lsdException w:name="Medium List 2 Accent 5" w:uiPriority="66"/>
-    <w:lsdException w:name="Medium Grid 1 Accent 5" w:uiPriority="67"/>
-    <w:lsdException w:name="Medium Grid 2 Accent 5" w:uiPriority="68"/>
-    <w:lsdException w:name="Medium Grid 3 Accent 5" w:uiPriority="69"/>
-    <w:lsdException w:name="Dark List Accent 5" w:uiPriority="70"/>
-    <w:lsdException w:name="Colorful Shading Accent 5" w:uiPriority="71"/>
-    <w:lsdException w:name="Colorful List Accent 5" w:uiPriority="72"/>
-    <w:lsdException w:name="Colorful Grid Accent 5" w:uiPriority="73"/>
-    <w:lsdException w:name="Light Shading Accent 6" w:uiPriority="60"/>
-    <w:lsdException w:name="Light List Accent 6" w:uiPriority="61"/>
-    <w:lsdException w:name="Light Grid Accent 6" w:uiPriority="62"/>
-    <w:lsdException w:name="Medium Shading 1 Accent 6" w:uiPriority="63"/>
-    <w:lsdException w:name="Medium Shading 2 Accent 6" w:uiPriority="64"/>
-    <w:lsdException w:name="Medium List 1 Accent 6" w:uiPriority="65"/>
-    <w:lsdException w:name="Medium List 2 Accent 6" w:uiPriority="66"/>
-    <w:lsdException w:name="Medium Grid 1 Accent 6" w:uiPriority="67"/>
-    <w:lsdException w:name="Medium Grid 2 Accent 6" w:uiPriority="68"/>
-    <w:lsdException w:name="Medium Grid 3 Accent 6" w:uiPriority="69"/>
-    <w:lsdException w:name="Dark List Accent 6" w:uiPriority="70"/>
-    <w:lsdException w:name="Colorful Shading Accent 6" w:uiPriority="71"/>
-    <w:lsdException w:name="Colorful List Accent 6" w:uiPriority="72"/>
-    <w:lsdException w:name="Colorful Grid Accent 6" w:uiPriority="73"/>
-    <w:lsdException w:name="Subtle Emphasis" w:uiPriority="19" w:qFormat="1"/>
-    <w:lsdException w:name="Intense Emphasis" w:uiPriority="21" w:qFormat="1"/>
-    <w:lsdException w:name="Subtle Reference" w:uiPriority="31" w:qFormat="1"/>
-    <w:lsdException w:name="Intense Reference" w:uiPriority="32" w:qFormat="1"/>
-    <w:lsdException w:name="Book Title" w:uiPriority="33" w:qFormat="1"/>
-    <w:lsdException w:name="Bibliography" w:uiPriority="37" w:semiHidden="1" w:unhideWhenUsed="1"/>
-    <w:lsdException w:name="TOC Heading" w:uiPriority="39" w:semiHidden="1" w:unhideWhenUsed="1" w:qFormat="1"/>
-    <w:lsdException w:name="Plain Table 1" w:uiPriority="41"/>
-    <w:lsdException w:name="Plain Table 2" w:uiPriority="42"/>
-    <w:lsdException w:name="Plain Table 3" w:uiPriority="43"/>
-    <w:lsdException w:name="Plain Table 4" w:uiPriority="44"/>
-    <w:lsdException w:name="Plain Table 5" w:uiPriority="45"/>
-    <w:lsdException w:name="Grid Table Light" w:uiPriority="40"/>
-    <w:lsdException w:name="Grid Table 1 Light" w:uiPriority="46"/>
-    <w:lsdException w:name="Grid Table 2" w:uiPriority="47"/>
-    <w:lsdException w:name="Grid Table 3" w:uiPriority="48"/>
-    <w:lsdException w:name="Grid Table 4" w:uiPriority="49"/>
-    <w:lsdException w:name="Grid Table 5 Dark" w:uiPriority="50"/>
-    <w:lsdException w:name="Grid Table 6 Colorful" w:uiPriority="51"/>
-    <w:lsdException w:name="Grid Table 7 Colorful" w:uiPriority="52"/>
-    <w:lsdException w:name="Grid Table 1 Light Accent 1" w:uiPriority="46"/>
-    <w:lsdException w:name="Grid Table 2 Accent 1" w:uiPriority="47"/>
-    <w:lsdException w:name="Grid Table 3 Accent 1" w:uiPriority="48"/>
-    <w:lsdException w:name="Grid Table 4 Accent 1" w:uiPriority="49"/>
-    <w:lsdException w:name="Grid Table 5 Dark Accent 1" w:uiPriority="50"/>
-    <w:lsdException w:name="Grid Table 6 Colorful Accent 1" w:uiPriority="51"/>
-    <w:lsdException w:name="Grid Table 7 Colorful Accent 1" w:uiPriority="52"/>
-    <w:lsdException w:name="Grid Table 1 Light Accent 2" w:uiPriority="46"/>
-    <w:lsdException w:name="Grid Table 2 Accent 2" w:uiPriority="47"/>
-    <w:lsdException w:name="Grid Table 3 Accent 2" w:uiPriority="48"/>
-    <w:lsdException w:name="Grid Table 4 Accent 2" w:uiPriority="49"/>
-    <w:lsdException w:name="Grid Table 5 Dark Accent 2" w:uiPriority="50"/>
-    <w:lsdException w:name="Grid Table 6 Colorful Accent 2" w:uiPriority="51"/>
-    <w:lsdException w:name="Grid Table 7 Colorful Accent 2" w:uiPriority="52"/>
-    <w:lsdException w:name="Grid Table 1 Light Accent 3" w:uiPriority="46"/>
-    <w:lsdException w:name="Grid Table 2 Accent 3" w:uiPriority="47"/>
-    <w:lsdException w:name="Grid Table 3 Accent 3" w:uiPriority="48"/>
-    <w:lsdException w:name="Grid Table 4 Accent 3" w:uiPriority="49"/>
-    <w:lsdException w:name="Grid Table 5 Dark Accent 3" w:uiPriority="50"/>
-    <w:lsdException w:name="Grid Table 6 Colorful Accent 3" w:uiPriority="51"/>
-    <w:lsdException w:name="Grid Table 7 Colorful Accent 3" w:uiPriority="52"/>
-    <w:lsdException w:name="Grid Table 1 Light Accent 4" w:uiPriority="46"/>
-    <w:lsdException w:name="Grid Table 2 Accent 4" w:uiPriority="47"/>
-    <w:lsdException w:name="Grid Table 3 Accent 4" w:uiPriority="48"/>
-    <w:lsdException w:name="Grid Table 4 Accent 4" w:uiPriority="49"/>
-    <w:lsdException w:name="Grid Table 5 Dark Accent 4" w:uiPriority="50"/>
-    <w:lsdException w:name="Grid Table 6 Colorful Accent 4" w:uiPriority="51"/>
-    <w:lsdException w:name="Grid Table 7 Colorful Accent 4" w:uiPriority="52"/>
-    <w:lsdException w:name="Grid Table 1 Light Accent 5" w:uiPriority="46"/>
-    <w:lsdException w:name="Grid Table 2 Accent 5" w:uiPriority="47"/>
-    <w:lsdException w:name="Grid Table 3 Accent 5" w:uiPriority="48"/>
-    <w:lsdException w:name="Grid Table 4 Accent 5" w:uiPriority="49"/>
-    <w:lsdException w:name="Grid Table 5 Dark Accent 5" w:uiPriority="50"/>
-    <w:lsdException w:name="Grid Table 6 Colorful Accent 5" w:uiPriority="51"/>
-    <w:lsdException w:name="Grid Table 7 Colorful Accent 5" w:uiPriority="52"/>
-    <w:lsdException w:name="Grid Table 1 Light Accent 6" w:uiPriority="46"/>
-    <w:lsdException w:name="Grid Table 2 Accent 6" w:uiPriority="47"/>
-    <w:lsdException w:name="Grid Table 3 Accent 6" w:uiPriority="48"/>
-    <w:lsdException w:name="Grid Table 4 Accent 6" w:uiPriority="49"/>
-    <w:lsdException w:name="Grid Table 5 Dark Accent 6" w:uiPriority="50"/>
-    <w:lsdException w:name="Grid Table 6 Colorful Accent 6" w:uiPriority="51"/>
-    <w:lsdException w:name="Grid Table 7 Colorful Accent 6" w:uiPriority="52"/>
-    <w:lsdException w:name="List Table 1 Light" w:uiPriority="46"/>
-    <w:lsdException w:name="List Table 2" w:uiPriority="47"/>
-    <w:lsdException w:name="List Table 3" w:uiPriority="48"/>
-    <w:lsdException w:name="List Table 4" w:uiPriority="49"/>
-    <w:lsdException w:name="List Table 5 Dark" w:uiPriority="50"/>
-    <w:lsdException w:name="List Table 6 Colorful" w:uiPriority="51"/>
-    <w:lsdException w:name="List Table 7 Colorful" w:uiPriority="52"/>
-    <w:lsdException w:name="List Table 1 Light Accent 1" w:uiPriority="46"/>
-    <w:lsdException w:name="List Table 2 Accent 1" w:uiPriority="47"/>
-    <w:lsdException w:name="List Table 3 Accent 1" w:uiPriority="48"/>
-    <w:lsdException w:name="List Table 4 Accent 1" w:uiPriority="49"/>
-    <w:lsdException w:name="List Table 5 Dark Accent 1" w:uiPriority="50"/>
-    <w:lsdException w:name="List Table 6 Colorful Accent 1" w:uiPriority="51"/>
-    <w:lsdException w:name="List Table 7 Colorful Accent 1" w:uiPriority="52"/>
-    <w:lsdException w:name="List Table 1 Light Accent 2" w:uiPriority="46"/>
-    <w:lsdException w:name="List Table 2 Accent 2" w:uiPriority="47"/>
-    <w:lsdException w:name="List Table 3 Accent 2" w:uiPriority="48"/>
-    <w:lsdException w:name="List Table 4 Accent 2" w:uiPriority="49"/>
-    <w:lsdException w:name="List Table 5 Dark Accent 2" w:uiPriority="50"/>
-    <w:lsdException w:name="List Table 6 Colorful Accent 2" w:uiPriority="51"/>
-    <w:lsdException w:name="List Table 7 Colorful Accent 2" w:uiPriority="52"/>
-    <w:lsdException w:name="List Table 1 Light Accent 3" w:uiPriority="46"/>
-    <w:lsdException w:name="List Table 2 Accent 3" w:uiPriority="47"/>
-    <w:lsdException w:name="List Table 3 Accent 3" w:uiPriority="48"/>
-    <w:lsdException w:name="List Table 4 Accent 3" w:uiPriority="49"/>
-    <w:lsdException w:name="List Table 5 Dark Accent 3" w:uiPriority="50"/>
-    <w:lsdException w:name="List Table 6 Colorful Accent 3" w:uiPriority="51"/>
-    <w:lsdException w:name="List Table 7 Colorful Accent 3" w:uiPriority="52"/>
-    <w:lsdException w:name="List Table 1 Light Accent 4" w:uiPriority="46"/>
-    <w:lsdException w:name="List Table 2 Accent 4" w:uiPriority="47"/>
-    <w:lsdException w:name="List Table 3 Accent 4" w:uiPriority="48"/>
-    <w:lsdException w:name="List Table 4 Accent 4" w:uiPriority="49"/>
-    <w:lsdException w:name="List Table 5 Dark Accent 4" w:uiPriority="50"/>
-    <w:lsdException w:name="List Table 6 Colorful Accent 4" w:uiPriority="51"/>
-    <w:lsdException w:name="List Table 7 Colorful Accent 4" w:uiPriority="52"/>
-    <w:lsdException w:name="List Table 1 Light Accent 5" w:uiPriority="46"/>
-    <w:lsdException w:name="List Table 2 Accent 5" w:uiPriority="47"/>
-    <w:lsdException w:name="List Table 3 Accent 5" w:uiPriority="48"/>
-    <w:lsdException w:name="List Table 4 Accent 5" w:uiPriority="49"/>
-    <w:lsdException w:name="List Table 5 Dark Accent 5" w:uiPriority="50"/>
-    <w:lsdException w:name="List Table 6 Colorful Accent 5" w:uiPriority="51"/>
-    <w:lsdException w:name="List Table 7 Colorful Accent 5" w:uiPriority="52"/>
-    <w:lsdException w:name="List Table 1 Light Accent 6" w:uiPriority="46"/>
-    <w:lsdException w:name="List Table 2 Accent 6" w:uiPriority="47"/>
-    <w:lsdException w:name="List Table 3 Accent 6" w:uiPriority="48"/>
-    <w:lsdException w:name="List Table 4 Accent 6" w:uiPriority="49"/>
-    <w:lsdException w:name="List Table 5 Dark Accent 6" w:uiPriority="50"/>
-    <w:lsdException w:name="List Table 6 Colorful Accent 6" w:uiPriority="51"/>
-    <w:lsdException w:name="List Table 7 Colorful Accent 6" w:uiPriority="52"/>
-    <w:lsdException w:name="Mention" w:semiHidden="1" w:unhideWhenUsed="1"/>
-    <w:lsdException w:name="Smart Hyperlink" w:semiHidden="1" w:unhideWhenUsed="1"/>
-    <w:lsdException w:name="Hashtag" w:semiHidden="1" w:unhideWhenUsed="1"/>
-    <w:lsdException w:name="Unresolved Mention" w:semiHidden="1" w:unhideWhenUsed="1"/>
-  </w:latentStyles>
-  <w:style w:type="paragraph" w:styleId="Normal" w:default="1">
+  <w:style w:type="paragraph" w:styleId="Normal">
     <w:name w:val="Normal"/>
     <w:qFormat/>
-    <w:rsid w:val="00fc59b6"/>
     <w:pPr>
       <w:widowControl/>
-      <w:bidi w:val="0"/>
-      <w:spacing w:lineRule="auto" w:line="259" w:before="0" w:after="160"/>
-      <w:jc w:val="left"/>
     </w:pPr>
     <w:rPr>
-      <w:rFonts w:ascii="Calibri" w:hAnsi="Calibri" w:eastAsia="Calibri" w:cs="" w:asciiTheme="minorHAnsi" w:cstheme="minorBidi" w:eastAsiaTheme="minorHAnsi" w:hAnsiTheme="minorHAnsi"/>
+      <w:rFonts w:ascii="Liberation Serif" w:hAnsi="Liberation Serif" w:eastAsia="Droid Sans Fallback" w:cs="Droid Sans Devanagari"/>
       <w:color w:val="auto"/>
-      <w:kern w:val="0"/>
-      <w:sz w:val="22"/>
-      <w:szCs w:val="22"/>
-      <w:lang w:val="en-US" w:eastAsia="en-US" w:bidi="ar-SA"/>
+      <w:kern w:val="2"/>
+      <w:sz w:val="24"/>
+      <w:szCs w:val="24"/>
+      <w:lang w:val="en-US" w:eastAsia="zh-CN" w:bidi="hi-IN"/>
     </w:rPr>
-  </w:style>
-  <w:style w:type="character" w:styleId="DefaultParagraphFont" w:default="1">
-    <w:name w:val="Default Paragraph Font"/>
-    <w:uiPriority w:val="1"/>
-    <w:semiHidden/>
-    <w:unhideWhenUsed/>
-    <w:qFormat/>
-    <w:rPr/>
-  </w:style>
-  <w:style w:type="character" w:styleId="HeaderChar" w:customStyle="1">
-    <w:name w:val="Header Char"/>
-    <w:basedOn w:val="DefaultParagraphFont"/>
-    <w:link w:val="Header"/>
-    <w:uiPriority w:val="99"/>
-    <w:qFormat/>
-    <w:rsid w:val="00fc59b6"/>
-    <w:rPr/>
-  </w:style>
-  <w:style w:type="character" w:styleId="FooterChar" w:customStyle="1">
-    <w:name w:val="Footer Char"/>
-    <w:basedOn w:val="DefaultParagraphFont"/>
-    <w:link w:val="Footer"/>
-    <w:uiPriority w:val="99"/>
-    <w:qFormat/>
-    <w:rsid w:val="00fc59b6"/>
-    <w:rPr/>
   </w:style>
   <w:style w:type="paragraph" w:styleId="Heading">
     <w:name w:val="Heading"/>
@@ -1920,46 +1634,10 @@
       <w:rFonts w:cs="Droid Sans Devanagari"/>
     </w:rPr>
   </w:style>
-  <w:style w:type="paragraph" w:styleId="Header">
-    <w:name w:val="Header"/>
-    <w:basedOn w:val="Normal"/>
-    <w:link w:val="HeaderChar"/>
-    <w:uiPriority w:val="99"/>
-    <w:unhideWhenUsed/>
-    <w:rsid w:val="00fc59b6"/>
-    <w:pPr>
-      <w:tabs>
-        <w:tab w:val="clear" w:pos="720"/>
-        <w:tab w:val="center" w:pos="4680" w:leader="none"/>
-        <w:tab w:val="right" w:pos="9360" w:leader="none"/>
-      </w:tabs>
-      <w:spacing w:lineRule="auto" w:line="240" w:before="0" w:after="0"/>
-    </w:pPr>
-    <w:rPr/>
-  </w:style>
-  <w:style w:type="paragraph" w:styleId="Footer">
-    <w:name w:val="Footer"/>
-    <w:basedOn w:val="Normal"/>
-    <w:link w:val="FooterChar"/>
-    <w:uiPriority w:val="99"/>
-    <w:unhideWhenUsed/>
-    <w:rsid w:val="00fc59b6"/>
-    <w:pPr>
-      <w:tabs>
-        <w:tab w:val="clear" w:pos="720"/>
-        <w:tab w:val="center" w:pos="4680" w:leader="none"/>
-        <w:tab w:val="right" w:pos="9360" w:leader="none"/>
-      </w:tabs>
-      <w:spacing w:lineRule="auto" w:line="240" w:before="0" w:after="0"/>
-    </w:pPr>
-    <w:rPr/>
-  </w:style>
   <w:style w:type="paragraph" w:styleId="ListParagraph">
     <w:name w:val="List Paragraph"/>
     <w:basedOn w:val="Normal"/>
-    <w:uiPriority w:val="34"/>
     <w:qFormat/>
-    <w:rsid w:val="00fc59b6"/>
     <w:pPr>
       <w:spacing w:before="0" w:after="160"/>
       <w:ind w:left="720" w:hanging="0"/>
@@ -1967,328 +1645,18 @@
     </w:pPr>
     <w:rPr/>
   </w:style>
-  <w:style w:type="paragraph" w:styleId="TableContents">
-    <w:name w:val="Table Contents"/>
+  <w:style w:type="paragraph" w:styleId="Header">
+    <w:name w:val="Header"/>
     <w:basedOn w:val="Normal"/>
-    <w:qFormat/>
     <w:pPr>
       <w:suppressLineNumbers/>
+      <w:tabs>
+        <w:tab w:val="clear" w:pos="709"/>
+        <w:tab w:val="center" w:pos="4986" w:leader="none"/>
+        <w:tab w:val="right" w:pos="9972" w:leader="none"/>
+      </w:tabs>
     </w:pPr>
     <w:rPr/>
   </w:style>
-  <w:style w:type="numbering" w:styleId="NoList" w:default="1">
-    <w:name w:val="No List"/>
-    <w:uiPriority w:val="99"/>
-    <w:semiHidden/>
-    <w:unhideWhenUsed/>
-    <w:qFormat/>
-  </w:style>
-  <w:style w:type="table" w:default="1" w:styleId="TableNormal">
-    <w:name w:val="Normal Table"/>
-    <w:uiPriority w:val="99"/>
-    <w:semiHidden/>
-    <w:unhideWhenUsed/>
-    <w:tblPr>
-      <w:tblInd w:w="0" w:type="dxa"/>
-      <w:tblCellMar>
-        <w:top w:w="0" w:type="dxa"/>
-        <w:left w:w="108" w:type="dxa"/>
-        <w:bottom w:w="0" w:type="dxa"/>
-        <w:right w:w="108" w:type="dxa"/>
-      </w:tblCellMar>
-    </w:tblPr>
-  </w:style>
-  <w:style w:type="table" w:styleId="TableGrid">
-    <w:name w:val="Table Grid"/>
-    <w:basedOn w:val="TableNormal"/>
-    <w:uiPriority w:val="59"/>
-    <w:rsid w:val="00d07d2f"/>
-    <w:pPr>
-      <w:spacing w:after="0" w:line="240" w:lineRule="auto"/>
-    </w:pPr>
-    <w:tblPr>
-      <w:tblBorders>
-        <w:top w:val="single" w:color="auto" w:sz="4" w:space="0"/>
-        <w:left w:val="single" w:color="auto" w:sz="4" w:space="0"/>
-        <w:bottom w:val="single" w:color="auto" w:sz="4" w:space="0"/>
-        <w:right w:val="single" w:color="auto" w:sz="4" w:space="0"/>
-        <w:insideH w:val="single" w:color="auto" w:sz="4" w:space="0"/>
-        <w:insideV w:val="single" w:color="auto" w:sz="4" w:space="0"/>
-      </w:tblBorders>
-    </w:tblPr>
-  </w:style>
 </w:styles>
-</file>
-
-<file path=word/theme/theme1.xml><?xml version="1.0" encoding="utf-8"?>
-<a:theme xmlns:a="http://schemas.openxmlformats.org/drawingml/2006/main" name="Office Theme">
-  <a:themeElements>
-    <a:clrScheme name="Office">
-      <a:dk1>
-        <a:sysClr val="windowText" lastClr="000000"/>
-      </a:dk1>
-      <a:lt1>
-        <a:sysClr val="window" lastClr="FFFFFF"/>
-      </a:lt1>
-      <a:dk2>
-        <a:srgbClr val="44546A"/>
-      </a:dk2>
-      <a:lt2>
-        <a:srgbClr val="E7E6E6"/>
-      </a:lt2>
-      <a:accent1>
-        <a:srgbClr val="5B9BD5"/>
-      </a:accent1>
-      <a:accent2>
-        <a:srgbClr val="ED7D31"/>
-      </a:accent2>
-      <a:accent3>
-        <a:srgbClr val="A5A5A5"/>
-      </a:accent3>
-      <a:accent4>
-        <a:srgbClr val="FFC000"/>
-      </a:accent4>
-      <a:accent5>
-        <a:srgbClr val="4472C4"/>
-      </a:accent5>
-      <a:accent6>
-        <a:srgbClr val="70AD47"/>
-      </a:accent6>
-      <a:hlink>
-        <a:srgbClr val="0563C1"/>
-      </a:hlink>
-      <a:folHlink>
-        <a:srgbClr val="954F72"/>
-      </a:folHlink>
-    </a:clrScheme>
-    <a:fontScheme name="Office">
-      <a:majorFont>
-        <a:latin typeface="Calibri Light" panose="020F0302020204030204"/>
-        <a:ea typeface=""/>
-        <a:cs typeface=""/>
-        <a:font script="Jpan" typeface="ＭＳ ゴシック"/>
-        <a:font script="Hang" typeface="맑은 고딕"/>
-        <a:font script="Hans" typeface="宋体"/>
-        <a:font script="Hant" typeface="新細明體"/>
-        <a:font script="Arab" typeface="Times New Roman"/>
-        <a:font script="Hebr" typeface="Times New Roman"/>
-        <a:font script="Thai" typeface="Angsana New"/>
-        <a:font script="Ethi" typeface="Nyala"/>
-        <a:font script="Beng" typeface="Vrinda"/>
-        <a:font script="Gujr" typeface="Shruti"/>
-        <a:font script="Khmr" typeface="MoolBoran"/>
-        <a:font script="Knda" typeface="Tunga"/>
-        <a:font script="Guru" typeface="Raavi"/>
-        <a:font script="Cans" typeface="Euphemia"/>
-        <a:font script="Cher" typeface="Plantagenet Cherokee"/>
-        <a:font script="Yiii" typeface="Microsoft Yi Baiti"/>
-        <a:font script="Tibt" typeface="Microsoft Himalaya"/>
-        <a:font script="Thaa" typeface="MV Boli"/>
-        <a:font script="Deva" typeface="Mangal"/>
-        <a:font script="Telu" typeface="Gautami"/>
-        <a:font script="Taml" typeface="Latha"/>
-        <a:font script="Syrc" typeface="Estrangelo Edessa"/>
-        <a:font script="Orya" typeface="Kalinga"/>
-        <a:font script="Mlym" typeface="Kartika"/>
-        <a:font script="Laoo" typeface="DokChampa"/>
-        <a:font script="Sinh" typeface="Iskoola Pota"/>
-        <a:font script="Mong" typeface="Mongolian Baiti"/>
-        <a:font script="Viet" typeface="Times New Roman"/>
-        <a:font script="Uigh" typeface="Microsoft Uighur"/>
-        <a:font script="Geor" typeface="Sylfaen"/>
-      </a:majorFont>
-      <a:minorFont>
-        <a:latin typeface="Calibri" panose="020F0502020204030204"/>
-        <a:ea typeface=""/>
-        <a:cs typeface=""/>
-        <a:font script="Jpan" typeface="ＭＳ 明朝"/>
-        <a:font script="Hang" typeface="맑은 고딕"/>
-        <a:font script="Hans" typeface="宋体"/>
-        <a:font script="Hant" typeface="新細明體"/>
-        <a:font script="Arab" typeface="Arial"/>
-        <a:font script="Hebr" typeface="Arial"/>
-        <a:font script="Thai" typeface="Cordia New"/>
-        <a:font script="Ethi" typeface="Nyala"/>
-        <a:font script="Beng" typeface="Vrinda"/>
-        <a:font script="Gujr" typeface="Shruti"/>
-        <a:font script="Khmr" typeface="DaunPenh"/>
-        <a:font script="Knda" typeface="Tunga"/>
-        <a:font script="Guru" typeface="Raavi"/>
-        <a:font script="Cans" typeface="Euphemia"/>
-        <a:font script="Cher" typeface="Plantagenet Cherokee"/>
-        <a:font script="Yiii" typeface="Microsoft Yi Baiti"/>
-        <a:font script="Tibt" typeface="Microsoft Himalaya"/>
-        <a:font script="Thaa" typeface="MV Boli"/>
-        <a:font script="Deva" typeface="Mangal"/>
-        <a:font script="Telu" typeface="Gautami"/>
-        <a:font script="Taml" typeface="Latha"/>
-        <a:font script="Syrc" typeface="Estrangelo Edessa"/>
-        <a:font script="Orya" typeface="Kalinga"/>
-        <a:font script="Mlym" typeface="Kartika"/>
-        <a:font script="Laoo" typeface="DokChampa"/>
-        <a:font script="Sinh" typeface="Iskoola Pota"/>
-        <a:font script="Mong" typeface="Mongolian Baiti"/>
-        <a:font script="Viet" typeface="Arial"/>
-        <a:font script="Uigh" typeface="Microsoft Uighur"/>
-        <a:font script="Geor" typeface="Sylfaen"/>
-      </a:minorFont>
-    </a:fontScheme>
-    <a:fmtScheme name="Office">
-      <a:fillStyleLst>
-        <a:solidFill>
-          <a:schemeClr val="phClr"/>
-        </a:solidFill>
-        <a:gradFill rotWithShape="1">
-          <a:gsLst>
-            <a:gs pos="0">
-              <a:schemeClr val="phClr">
-                <a:lumMod val="110000"/>
-                <a:satMod val="105000"/>
-                <a:tint val="67000"/>
-              </a:schemeClr>
-            </a:gs>
-            <a:gs pos="50000">
-              <a:schemeClr val="phClr">
-                <a:lumMod val="105000"/>
-                <a:satMod val="103000"/>
-                <a:tint val="73000"/>
-              </a:schemeClr>
-            </a:gs>
-            <a:gs pos="100000">
-              <a:schemeClr val="phClr">
-                <a:lumMod val="105000"/>
-                <a:satMod val="109000"/>
-                <a:tint val="81000"/>
-              </a:schemeClr>
-            </a:gs>
-          </a:gsLst>
-          <a:lin ang="5400000" scaled="0"/>
-        </a:gradFill>
-        <a:gradFill rotWithShape="1">
-          <a:gsLst>
-            <a:gs pos="0">
-              <a:schemeClr val="phClr">
-                <a:satMod val="103000"/>
-                <a:lumMod val="102000"/>
-                <a:tint val="94000"/>
-              </a:schemeClr>
-            </a:gs>
-            <a:gs pos="50000">
-              <a:schemeClr val="phClr">
-                <a:satMod val="110000"/>
-                <a:lumMod val="100000"/>
-                <a:shade val="100000"/>
-              </a:schemeClr>
-            </a:gs>
-            <a:gs pos="100000">
-              <a:schemeClr val="phClr">
-                <a:lumMod val="99000"/>
-                <a:satMod val="120000"/>
-                <a:shade val="78000"/>
-              </a:schemeClr>
-            </a:gs>
-          </a:gsLst>
-          <a:lin ang="5400000" scaled="0"/>
-        </a:gradFill>
-      </a:fillStyleLst>
-      <a:lnStyleLst>
-        <a:ln w="6350" cap="flat" cmpd="sng" algn="ctr">
-          <a:solidFill>
-            <a:schemeClr val="phClr"/>
-          </a:solidFill>
-          <a:prstDash val="solid"/>
-          <a:miter lim="800000"/>
-        </a:ln>
-        <a:ln w="12700" cap="flat" cmpd="sng" algn="ctr">
-          <a:solidFill>
-            <a:schemeClr val="phClr"/>
-          </a:solidFill>
-          <a:prstDash val="solid"/>
-          <a:miter lim="800000"/>
-        </a:ln>
-        <a:ln w="19050" cap="flat" cmpd="sng" algn="ctr">
-          <a:solidFill>
-            <a:schemeClr val="phClr"/>
-          </a:solidFill>
-          <a:prstDash val="solid"/>
-          <a:miter lim="800000"/>
-        </a:ln>
-      </a:lnStyleLst>
-      <a:effectStyleLst>
-        <a:effectStyle>
-          <a:effectLst/>
-        </a:effectStyle>
-        <a:effectStyle>
-          <a:effectLst/>
-        </a:effectStyle>
-        <a:effectStyle>
-          <a:effectLst>
-            <a:outerShdw blurRad="57150" dist="19050" dir="5400000" algn="ctr" rotWithShape="0">
-              <a:srgbClr val="000000">
-                <a:alpha val="63000"/>
-              </a:srgbClr>
-            </a:outerShdw>
-          </a:effectLst>
-        </a:effectStyle>
-      </a:effectStyleLst>
-      <a:bgFillStyleLst>
-        <a:solidFill>
-          <a:schemeClr val="phClr"/>
-        </a:solidFill>
-        <a:solidFill>
-          <a:schemeClr val="phClr">
-            <a:tint val="95000"/>
-            <a:satMod val="170000"/>
-          </a:schemeClr>
-        </a:solidFill>
-        <a:gradFill rotWithShape="1">
-          <a:gsLst>
-            <a:gs pos="0">
-              <a:schemeClr val="phClr">
-                <a:tint val="93000"/>
-                <a:satMod val="150000"/>
-                <a:shade val="98000"/>
-                <a:lumMod val="102000"/>
-              </a:schemeClr>
-            </a:gs>
-            <a:gs pos="50000">
-              <a:schemeClr val="phClr">
-                <a:tint val="98000"/>
-                <a:satMod val="130000"/>
-                <a:shade val="90000"/>
-                <a:lumMod val="103000"/>
-              </a:schemeClr>
-            </a:gs>
-            <a:gs pos="100000">
-              <a:schemeClr val="phClr">
-                <a:shade val="63000"/>
-                <a:satMod val="120000"/>
-              </a:schemeClr>
-            </a:gs>
-          </a:gsLst>
-          <a:lin ang="5400000" scaled="0"/>
-        </a:gradFill>
-      </a:bgFillStyleLst>
-    </a:fmtScheme>
-  </a:themeElements>
-  <a:objectDefaults/>
-  <a:extraClrSchemeLst/>
-  <a:extLst>
-    <a:ext uri="{05A4C25C-085E-4340-85A3-A5531E510DB2}">
-      <thm15:themeFamily xmlns:thm15="http://schemas.microsoft.com/office/thememl/2012/main" name="Office Theme" id="{62F939B6-93AF-4DB8-9C6B-D6C7DFDC589F}" vid="{4A3C46E8-61CC-4603-A589-7422A47A8E4A}"/>
-    </a:ext>
-  </a:extLst>
-</a:theme>
-</file>
-
-<file path=customXml/item1.xml><?xml version="1.0" encoding="utf-8"?>
-<b:Sources xmlns:b="http://schemas.openxmlformats.org/officeDocument/2006/bibliography" xmlns="http://schemas.openxmlformats.org/officeDocument/2006/bibliography" SelectedStyle="\APASixthEditionOfficeOnline.xsl" StyleName="APA" Version="6"/>
-</file>
-
-<file path=customXml/itemProps1.xml><?xml version="1.0" encoding="utf-8"?>
-<ds:datastoreItem xmlns:ds="http://schemas.openxmlformats.org/officeDocument/2006/customXml" ds:itemID="{C165835F-7167-4A4E-8531-0214A68DD7DA}">
-  <ds:schemaRefs>
-    <ds:schemaRef ds:uri="http://schemas.openxmlformats.org/officeDocument/2006/bibliography"/>
-  </ds:schemaRefs>
-</ds:datastoreItem>
 </file>
</xml_diff>